<commit_message>
Agregue los datos pero tal vez deberia poner algo mas pq quedo bastante pobre
</commit_message>
<xml_diff>
--- a/TerceraEntrega.docx
+++ b/TerceraEntrega.docx
@@ -1,6 +1,6 @@
 
 <file path=word/document.xml><?xml version="1.0" encoding="utf-8"?>
-<w:document xmlns:wpc="http://schemas.microsoft.com/office/word/2010/wordprocessingCanvas" xmlns:mc="http://schemas.openxmlformats.org/markup-compatibility/2006" xmlns:o="urn:schemas-microsoft-com:office:office" xmlns:r="http://schemas.openxmlformats.org/officeDocument/2006/relationships" xmlns:m="http://schemas.openxmlformats.org/officeDocument/2006/math" xmlns:v="urn:schemas-microsoft-com:vml" xmlns:wp14="http://schemas.microsoft.com/office/word/2010/wordprocessingDrawing" xmlns:wp="http://schemas.openxmlformats.org/drawingml/2006/wordprocessingDrawing" xmlns:w10="urn:schemas-microsoft-com:office:word" xmlns:w="http://schemas.openxmlformats.org/wordprocessingml/2006/main" xmlns:w14="http://schemas.microsoft.com/office/word/2010/wordml" xmlns:wpg="http://schemas.microsoft.com/office/word/2010/wordprocessingGroup" xmlns:wpi="http://schemas.microsoft.com/office/word/2010/wordprocessingInk" xmlns:wne="http://schemas.microsoft.com/office/word/2006/wordml" xmlns:wps="http://schemas.microsoft.com/office/word/2010/wordprocessingShape" mc:Ignorable="w14 wp14">
+<w:document xmlns:wpc="http://schemas.microsoft.com/office/word/2010/wordprocessingCanvas" xmlns:mo="http://schemas.microsoft.com/office/mac/office/2008/main" xmlns:mc="http://schemas.openxmlformats.org/markup-compatibility/2006" xmlns:mv="urn:schemas-microsoft-com:mac:vml" xmlns:o="urn:schemas-microsoft-com:office:office" xmlns:r="http://schemas.openxmlformats.org/officeDocument/2006/relationships" xmlns:m="http://schemas.openxmlformats.org/officeDocument/2006/math" xmlns:v="urn:schemas-microsoft-com:vml" xmlns:wp14="http://schemas.microsoft.com/office/word/2010/wordprocessingDrawing" xmlns:wp="http://schemas.openxmlformats.org/drawingml/2006/wordprocessingDrawing" xmlns:w10="urn:schemas-microsoft-com:office:word" xmlns:w="http://schemas.openxmlformats.org/wordprocessingml/2006/main" xmlns:w14="http://schemas.microsoft.com/office/word/2010/wordml" xmlns:wpg="http://schemas.microsoft.com/office/word/2010/wordprocessingGroup" xmlns:wpi="http://schemas.microsoft.com/office/word/2010/wordprocessingInk" xmlns:wne="http://schemas.microsoft.com/office/word/2006/wordml" xmlns:wps="http://schemas.microsoft.com/office/word/2010/wordprocessingShape" mc:Ignorable="w14 wp14">
   <w:body>
     <w:p>
       <w:pPr>
@@ -364,14 +364,7 @@
           <w:rFonts w:ascii="Verdana" w:eastAsia="Verdana" w:hAnsi="Verdana" w:cs="Verdana"/>
           <w:sz w:val="24"/>
         </w:rPr>
-        <w:t>diegofk26@gmail.com</w:t>
-      </w:r>
-      <w:r>
-        <w:rPr>
-          <w:rFonts w:ascii="Verdana" w:eastAsia="Verdana" w:hAnsi="Verdana" w:cs="Verdana"/>
-          <w:sz w:val="24"/>
-        </w:rPr>
-        <w:t xml:space="preserve"> </w:t>
+        <w:t xml:space="preserve">diegofk26@gmail.com </w:t>
       </w:r>
       <w:r>
         <w:rPr>
@@ -412,23 +405,7 @@
           <w:rFonts w:ascii="Verdana" w:eastAsia="Verdana" w:hAnsi="Verdana" w:cs="Verdana"/>
           <w:sz w:val="24"/>
         </w:rPr>
-        <w:t xml:space="preserve">Florencia </w:t>
-      </w:r>
-      <w:proofErr w:type="spellStart"/>
-      <w:r>
-        <w:rPr>
-          <w:rFonts w:ascii="Verdana" w:eastAsia="Verdana" w:hAnsi="Verdana" w:cs="Verdana"/>
-          <w:sz w:val="24"/>
-        </w:rPr>
-        <w:t>Rupcic</w:t>
-      </w:r>
-      <w:proofErr w:type="spellEnd"/>
-      <w:r>
-        <w:rPr>
-          <w:rFonts w:ascii="Verdana" w:eastAsia="Verdana" w:hAnsi="Verdana" w:cs="Verdana"/>
-          <w:sz w:val="24"/>
-        </w:rPr>
-        <w:t xml:space="preserve"> </w:t>
+        <w:t xml:space="preserve">Florencia Rupcic </w:t>
       </w:r>
       <w:r>
         <w:rPr>
@@ -515,51 +492,7 @@
           <w:rFonts w:ascii="Verdana" w:eastAsia="Verdana" w:hAnsi="Verdana" w:cs="Verdana"/>
           <w:sz w:val="24"/>
         </w:rPr>
-        <w:t xml:space="preserve">: </w:t>
-      </w:r>
-      <w:proofErr w:type="gramStart"/>
-      <w:r>
-        <w:rPr>
-          <w:rFonts w:ascii="Verdana" w:eastAsia="Verdana" w:hAnsi="Verdana" w:cs="Verdana"/>
-          <w:sz w:val="24"/>
-        </w:rPr>
-        <w:t>Sábado</w:t>
-      </w:r>
-      <w:proofErr w:type="gramEnd"/>
-      <w:r>
-        <w:rPr>
-          <w:rFonts w:ascii="Verdana" w:eastAsia="Verdana" w:hAnsi="Verdana" w:cs="Verdana"/>
-          <w:sz w:val="24"/>
-        </w:rPr>
-        <w:t xml:space="preserve"> </w:t>
-      </w:r>
-      <w:r>
-        <w:rPr>
-          <w:rFonts w:ascii="Verdana" w:eastAsia="Verdana" w:hAnsi="Verdana" w:cs="Verdana"/>
-          <w:sz w:val="24"/>
-        </w:rPr>
-        <w:t>24</w:t>
-      </w:r>
-      <w:r>
-        <w:rPr>
-          <w:rFonts w:ascii="Verdana" w:eastAsia="Verdana" w:hAnsi="Verdana" w:cs="Verdana"/>
-          <w:sz w:val="24"/>
-        </w:rPr>
-        <w:t xml:space="preserve"> de </w:t>
-      </w:r>
-      <w:r>
-        <w:rPr>
-          <w:rFonts w:ascii="Verdana" w:eastAsia="Verdana" w:hAnsi="Verdana" w:cs="Verdana"/>
-          <w:sz w:val="24"/>
-        </w:rPr>
-        <w:t>octubr</w:t>
-      </w:r>
-      <w:r>
-        <w:rPr>
-          <w:rFonts w:ascii="Verdana" w:eastAsia="Verdana" w:hAnsi="Verdana" w:cs="Verdana"/>
-          <w:sz w:val="24"/>
-        </w:rPr>
-        <w:t>e de 2015</w:t>
+        <w:t>: Sábado 24 de octubre de 2015</w:t>
       </w:r>
     </w:p>
     <w:p>
@@ -904,34 +837,153 @@
           <w:sz w:val="24"/>
           <w:szCs w:val="24"/>
         </w:rPr>
-        <w:t>x</w:t>
-      </w:r>
+        <w:t>7000</w:t>
+      </w:r>
+      <w:r>
+        <w:rPr>
+          <w:b/>
+          <w:sz w:val="24"/>
+          <w:szCs w:val="24"/>
+        </w:rPr>
+        <w:t xml:space="preserve"> segundos</w:t>
+      </w:r>
+      <w:r>
+        <w:rPr>
+          <w:sz w:val="24"/>
+          <w:szCs w:val="24"/>
+        </w:rPr>
+        <w:t xml:space="preserve"> de corrida</w:t>
+      </w:r>
+      <w:r>
+        <w:rPr>
+          <w:sz w:val="24"/>
+          <w:szCs w:val="24"/>
+        </w:rPr>
+        <w:t xml:space="preserve">, lo que representa una diferencia del </w:t>
+      </w:r>
+      <w:r>
+        <w:rPr>
+          <w:sz w:val="24"/>
+          <w:szCs w:val="24"/>
+        </w:rPr>
+        <w:t>33</w:t>
+      </w:r>
+      <w:r>
+        <w:rPr>
+          <w:sz w:val="24"/>
+          <w:szCs w:val="24"/>
+        </w:rPr>
+        <w:t xml:space="preserve"> % entre el valor obtenido y la mejor solución posible</w:t>
+      </w:r>
+      <w:r>
+        <w:rPr>
+          <w:sz w:val="24"/>
+          <w:szCs w:val="24"/>
+        </w:rPr>
+        <w:t>.</w:t>
+      </w:r>
+    </w:p>
+    <w:p>
+      <w:pPr>
+        <w:rPr>
+          <w:sz w:val="24"/>
+          <w:szCs w:val="24"/>
+        </w:rPr>
+      </w:pPr>
+    </w:p>
+    <w:p>
+      <w:pPr>
+        <w:rPr>
+          <w:sz w:val="24"/>
+          <w:szCs w:val="24"/>
+        </w:rPr>
+      </w:pPr>
+      <w:r>
+        <w:rPr>
+          <w:sz w:val="24"/>
+          <w:szCs w:val="24"/>
+        </w:rPr>
+        <w:t>Teniendo en cuenta que nuestro objetivo consiste en determinar la cantidad de combis a utilizar para el traslado de los veinte empleados y determinar el camino mínimo a recorrer por cada una de ellas, se deduce que:</w:t>
+      </w:r>
+    </w:p>
+    <w:p>
+      <w:pPr>
+        <w:rPr>
+          <w:sz w:val="24"/>
+          <w:szCs w:val="24"/>
+        </w:rPr>
+      </w:pPr>
       <w:bookmarkStart w:id="1" w:name="_GoBack"/>
       <w:bookmarkEnd w:id="1"/>
-      <w:r>
-        <w:rPr>
-          <w:b/>
-          <w:sz w:val="24"/>
-          <w:szCs w:val="24"/>
-        </w:rPr>
-        <w:t xml:space="preserve"> segundos</w:t>
-      </w:r>
-      <w:r>
-        <w:rPr>
-          <w:sz w:val="24"/>
-          <w:szCs w:val="24"/>
-        </w:rPr>
-        <w:t xml:space="preserve"> de corrida</w:t>
-      </w:r>
-      <w:r>
-        <w:rPr>
-          <w:sz w:val="24"/>
-          <w:szCs w:val="24"/>
-        </w:rPr>
-        <w:t>, lo que representa una diferencia del x % entre el valor obtenido y la mejor solución posible</w:t>
-      </w:r>
-      <w:r>
-        <w:rPr>
+    </w:p>
+    <w:p>
+      <w:pPr>
+        <w:rPr>
+          <w:b/>
+          <w:sz w:val="24"/>
+          <w:szCs w:val="24"/>
+        </w:rPr>
+      </w:pPr>
+      <w:r>
+        <w:rPr>
+          <w:b/>
+          <w:sz w:val="24"/>
+          <w:szCs w:val="24"/>
+        </w:rPr>
+        <w:t>La c</w:t>
+      </w:r>
+      <w:r>
+        <w:rPr>
+          <w:b/>
+          <w:sz w:val="24"/>
+          <w:szCs w:val="24"/>
+        </w:rPr>
+        <w:t>antidad de combis a utilizar</w:t>
+      </w:r>
+      <w:r>
+        <w:rPr>
+          <w:b/>
+          <w:sz w:val="24"/>
+          <w:szCs w:val="24"/>
+        </w:rPr>
+        <w:t xml:space="preserve"> es</w:t>
+      </w:r>
+      <w:r>
+        <w:rPr>
+          <w:b/>
+          <w:sz w:val="24"/>
+          <w:szCs w:val="24"/>
+        </w:rPr>
+        <w:t xml:space="preserve"> de</w:t>
+      </w:r>
+      <w:r>
+        <w:rPr>
+          <w:b/>
+          <w:sz w:val="24"/>
+          <w:szCs w:val="24"/>
+        </w:rPr>
+        <w:t xml:space="preserve"> </w:t>
+      </w:r>
+      <w:r>
+        <w:rPr>
+          <w:b/>
+          <w:sz w:val="24"/>
+          <w:szCs w:val="24"/>
+          <w:u w:val="single"/>
+        </w:rPr>
+        <w:t>tres</w:t>
+      </w:r>
+      <w:r>
+        <w:rPr>
+          <w:b/>
+          <w:sz w:val="24"/>
+          <w:szCs w:val="24"/>
+        </w:rPr>
+        <w:t xml:space="preserve"> combis</w:t>
+      </w:r>
+      <w:r>
+        <w:rPr>
+          <w:b/>
           <w:sz w:val="24"/>
           <w:szCs w:val="24"/>
         </w:rPr>
@@ -949,65 +1001,74 @@
     <w:p>
       <w:pPr>
         <w:rPr>
-          <w:sz w:val="24"/>
-          <w:szCs w:val="24"/>
-        </w:rPr>
-      </w:pPr>
-      <w:r>
-        <w:rPr>
-          <w:sz w:val="24"/>
-          <w:szCs w:val="24"/>
-        </w:rPr>
-        <w:t>Teniendo en cuenta que nuestro objetivo consiste en determinar la cantidad de combis a utilizar para el traslado de los veinte empleados y determinar el camino mínimo a recorrer por cada una de ellas, se deduce que:</w:t>
-      </w:r>
-    </w:p>
-    <w:p>
-      <w:pPr>
-        <w:rPr>
-          <w:sz w:val="24"/>
-          <w:szCs w:val="24"/>
-        </w:rPr>
-      </w:pPr>
-    </w:p>
-    <w:p>
-      <w:pPr>
-        <w:rPr>
-          <w:b/>
-          <w:sz w:val="24"/>
-          <w:szCs w:val="24"/>
-        </w:rPr>
-      </w:pPr>
-      <w:r>
-        <w:rPr>
-          <w:b/>
-          <w:sz w:val="24"/>
-          <w:szCs w:val="24"/>
-        </w:rPr>
-        <w:t>La c</w:t>
-      </w:r>
-      <w:r>
-        <w:rPr>
-          <w:b/>
-          <w:sz w:val="24"/>
-          <w:szCs w:val="24"/>
-        </w:rPr>
-        <w:t>antidad de combis a utilizar</w:t>
-      </w:r>
-      <w:r>
-        <w:rPr>
-          <w:b/>
-          <w:sz w:val="24"/>
-          <w:szCs w:val="24"/>
-        </w:rPr>
-        <w:t xml:space="preserve"> es</w:t>
-      </w:r>
-      <w:r>
-        <w:rPr>
-          <w:b/>
-          <w:sz w:val="24"/>
-          <w:szCs w:val="24"/>
-        </w:rPr>
-        <w:t xml:space="preserve"> de</w:t>
+          <w:b/>
+          <w:sz w:val="24"/>
+          <w:szCs w:val="24"/>
+        </w:rPr>
+      </w:pPr>
+      <w:r>
+        <w:rPr>
+          <w:b/>
+          <w:sz w:val="24"/>
+          <w:szCs w:val="24"/>
+        </w:rPr>
+        <w:t>Los c</w:t>
+      </w:r>
+      <w:r>
+        <w:rPr>
+          <w:b/>
+          <w:sz w:val="24"/>
+          <w:szCs w:val="24"/>
+        </w:rPr>
+        <w:t>amino</w:t>
+      </w:r>
+      <w:r>
+        <w:rPr>
+          <w:b/>
+          <w:sz w:val="24"/>
+          <w:szCs w:val="24"/>
+        </w:rPr>
+        <w:t>s</w:t>
+      </w:r>
+      <w:r>
+        <w:rPr>
+          <w:b/>
+          <w:sz w:val="24"/>
+          <w:szCs w:val="24"/>
+        </w:rPr>
+        <w:t xml:space="preserve"> mínimo</w:t>
+      </w:r>
+      <w:r>
+        <w:rPr>
+          <w:b/>
+          <w:sz w:val="24"/>
+          <w:szCs w:val="24"/>
+        </w:rPr>
+        <w:t>s</w:t>
+      </w:r>
+      <w:r>
+        <w:rPr>
+          <w:b/>
+          <w:sz w:val="24"/>
+          <w:szCs w:val="24"/>
+        </w:rPr>
+        <w:t xml:space="preserve"> recorrido</w:t>
+      </w:r>
+      <w:r>
+        <w:rPr>
+          <w:b/>
+          <w:sz w:val="24"/>
+          <w:szCs w:val="24"/>
+        </w:rPr>
+        <w:t>s</w:t>
+      </w:r>
+      <w:r>
+        <w:rPr>
+          <w:b/>
+          <w:sz w:val="24"/>
+          <w:szCs w:val="24"/>
+        </w:rPr>
+        <w:t xml:space="preserve"> por cada una de ellas</w:t>
       </w:r>
       <w:r>
         <w:rPr>
@@ -1019,24 +1080,93 @@
       </w:r>
       <w:r>
         <w:rPr>
-          <w:b/>
+          <w:sz w:val="24"/>
+          <w:szCs w:val="24"/>
+        </w:rPr>
+        <w:t>deberán ser</w:t>
+      </w:r>
+      <w:r>
+        <w:rPr>
+          <w:sz w:val="24"/>
+          <w:szCs w:val="24"/>
+        </w:rPr>
+        <w:t xml:space="preserve"> los siguientes, en donde se muestra el orden</w:t>
+      </w:r>
+      <w:r>
+        <w:rPr>
+          <w:sz w:val="24"/>
+          <w:szCs w:val="24"/>
+        </w:rPr>
+        <w:t xml:space="preserve"> desde el primer domicilio a visitar hasta el último</w:t>
+      </w:r>
+      <w:r>
+        <w:rPr>
+          <w:sz w:val="24"/>
+          <w:szCs w:val="24"/>
+        </w:rPr>
+        <w:t>:</w:t>
+      </w:r>
+    </w:p>
+    <w:p>
+      <w:pPr>
+        <w:rPr>
+          <w:sz w:val="24"/>
+          <w:szCs w:val="24"/>
+        </w:rPr>
+      </w:pPr>
+      <w:r>
+        <w:rPr>
           <w:sz w:val="24"/>
           <w:szCs w:val="24"/>
           <w:u w:val="single"/>
         </w:rPr>
-        <w:t>tres</w:t>
-      </w:r>
-      <w:r>
-        <w:rPr>
-          <w:b/>
-          <w:sz w:val="24"/>
-          <w:szCs w:val="24"/>
-        </w:rPr>
-        <w:t xml:space="preserve"> combis</w:t>
-      </w:r>
-      <w:r>
-        <w:rPr>
-          <w:b/>
+        <w:t>Combi 1</w:t>
+      </w:r>
+      <w:r>
+        <w:rPr>
+          <w:sz w:val="24"/>
+          <w:szCs w:val="24"/>
+        </w:rPr>
+        <w:t>:</w:t>
+      </w:r>
+    </w:p>
+    <w:p>
+      <w:pPr>
+        <w:rPr>
+          <w:sz w:val="24"/>
+          <w:szCs w:val="24"/>
+        </w:rPr>
+      </w:pPr>
+      <w:r>
+        <w:rPr>
+          <w:sz w:val="24"/>
+          <w:szCs w:val="24"/>
+        </w:rPr>
+        <w:t xml:space="preserve">Este recorrido se podrá hacer en un tiempo </w:t>
+      </w:r>
+      <w:r>
+        <w:rPr>
+          <w:sz w:val="24"/>
+          <w:szCs w:val="24"/>
+        </w:rPr>
+        <w:t xml:space="preserve">de </w:t>
+      </w:r>
+      <w:r>
+        <w:rPr>
+          <w:sz w:val="24"/>
+          <w:szCs w:val="24"/>
+        </w:rPr>
+        <w:t>120</w:t>
+      </w:r>
+      <w:r>
+        <w:rPr>
+          <w:sz w:val="24"/>
+          <w:szCs w:val="24"/>
+        </w:rPr>
+        <w:t xml:space="preserve"> minutos</w:t>
+      </w:r>
+      <w:r>
+        <w:rPr>
           <w:sz w:val="24"/>
           <w:szCs w:val="24"/>
         </w:rPr>
@@ -1050,107 +1180,196 @@
           <w:szCs w:val="24"/>
         </w:rPr>
       </w:pPr>
-    </w:p>
-    <w:p>
-      <w:pPr>
-        <w:rPr>
-          <w:b/>
-          <w:sz w:val="24"/>
-          <w:szCs w:val="24"/>
-        </w:rPr>
-      </w:pPr>
-      <w:r>
-        <w:rPr>
-          <w:b/>
-          <w:sz w:val="24"/>
-          <w:szCs w:val="24"/>
-        </w:rPr>
-        <w:t>Los c</w:t>
-      </w:r>
-      <w:r>
-        <w:rPr>
-          <w:b/>
-          <w:sz w:val="24"/>
-          <w:szCs w:val="24"/>
-        </w:rPr>
-        <w:t>amino</w:t>
-      </w:r>
-      <w:r>
-        <w:rPr>
-          <w:b/>
-          <w:sz w:val="24"/>
-          <w:szCs w:val="24"/>
-        </w:rPr>
-        <w:t>s</w:t>
-      </w:r>
-      <w:r>
-        <w:rPr>
-          <w:b/>
-          <w:sz w:val="24"/>
-          <w:szCs w:val="24"/>
-        </w:rPr>
-        <w:t xml:space="preserve"> mínimo</w:t>
-      </w:r>
-      <w:r>
-        <w:rPr>
-          <w:b/>
-          <w:sz w:val="24"/>
-          <w:szCs w:val="24"/>
-        </w:rPr>
-        <w:t>s</w:t>
-      </w:r>
-      <w:r>
-        <w:rPr>
-          <w:b/>
-          <w:sz w:val="24"/>
-          <w:szCs w:val="24"/>
-        </w:rPr>
-        <w:t xml:space="preserve"> recorrido</w:t>
-      </w:r>
-      <w:r>
-        <w:rPr>
-          <w:b/>
-          <w:sz w:val="24"/>
-          <w:szCs w:val="24"/>
-        </w:rPr>
-        <w:t>s</w:t>
-      </w:r>
-      <w:r>
-        <w:rPr>
-          <w:b/>
-          <w:sz w:val="24"/>
-          <w:szCs w:val="24"/>
-        </w:rPr>
-        <w:t xml:space="preserve"> por cada una de ellas</w:t>
-      </w:r>
-      <w:r>
-        <w:rPr>
-          <w:b/>
-          <w:sz w:val="24"/>
-          <w:szCs w:val="24"/>
-        </w:rPr>
-        <w:t xml:space="preserve"> </w:t>
-      </w:r>
-      <w:r>
-        <w:rPr>
-          <w:sz w:val="24"/>
-          <w:szCs w:val="24"/>
-        </w:rPr>
-        <w:t>deberán ser</w:t>
-      </w:r>
-      <w:r>
-        <w:rPr>
-          <w:sz w:val="24"/>
-          <w:szCs w:val="24"/>
-        </w:rPr>
-        <w:t xml:space="preserve"> los siguientes, en donde se muestra el orden</w:t>
-      </w:r>
-      <w:r>
-        <w:rPr>
-          <w:sz w:val="24"/>
-          <w:szCs w:val="24"/>
-        </w:rPr>
-        <w:t xml:space="preserve"> desde el primer domicilio a visitar hasta el último</w:t>
+      <w:r>
+        <w:rPr>
+          <w:sz w:val="24"/>
+          <w:szCs w:val="24"/>
+        </w:rPr>
+        <w:t>Domicilios y Orden de visita:</w:t>
+      </w:r>
+    </w:p>
+    <w:p>
+      <w:pPr>
+        <w:pStyle w:val="Prrafodelista"/>
+        <w:numPr>
+          <w:ilvl w:val="0"/>
+          <w:numId w:val="2"/>
+        </w:numPr>
+        <w:rPr>
+          <w:sz w:val="24"/>
+          <w:szCs w:val="24"/>
+        </w:rPr>
+      </w:pPr>
+      <w:r>
+        <w:rPr>
+          <w:sz w:val="24"/>
+          <w:szCs w:val="24"/>
+        </w:rPr>
+        <w:t>J</w:t>
+      </w:r>
+    </w:p>
+    <w:p>
+      <w:pPr>
+        <w:pStyle w:val="Prrafodelista"/>
+        <w:numPr>
+          <w:ilvl w:val="0"/>
+          <w:numId w:val="2"/>
+        </w:numPr>
+        <w:rPr>
+          <w:sz w:val="24"/>
+          <w:szCs w:val="24"/>
+        </w:rPr>
+      </w:pPr>
+      <w:r>
+        <w:rPr>
+          <w:sz w:val="24"/>
+          <w:szCs w:val="24"/>
+        </w:rPr>
+        <w:t>H</w:t>
+      </w:r>
+    </w:p>
+    <w:p>
+      <w:pPr>
+        <w:pStyle w:val="Prrafodelista"/>
+        <w:numPr>
+          <w:ilvl w:val="0"/>
+          <w:numId w:val="2"/>
+        </w:numPr>
+        <w:rPr>
+          <w:sz w:val="24"/>
+          <w:szCs w:val="24"/>
+        </w:rPr>
+      </w:pPr>
+      <w:r>
+        <w:rPr>
+          <w:sz w:val="24"/>
+          <w:szCs w:val="24"/>
+        </w:rPr>
+        <w:t>B</w:t>
+      </w:r>
+    </w:p>
+    <w:p>
+      <w:pPr>
+        <w:pStyle w:val="Prrafodelista"/>
+        <w:numPr>
+          <w:ilvl w:val="0"/>
+          <w:numId w:val="2"/>
+        </w:numPr>
+        <w:rPr>
+          <w:sz w:val="24"/>
+          <w:szCs w:val="24"/>
+        </w:rPr>
+      </w:pPr>
+      <w:r>
+        <w:rPr>
+          <w:sz w:val="24"/>
+          <w:szCs w:val="24"/>
+        </w:rPr>
+        <w:t>A</w:t>
+      </w:r>
+    </w:p>
+    <w:p>
+      <w:pPr>
+        <w:pStyle w:val="Prrafodelista"/>
+        <w:numPr>
+          <w:ilvl w:val="0"/>
+          <w:numId w:val="2"/>
+        </w:numPr>
+        <w:rPr>
+          <w:sz w:val="24"/>
+          <w:szCs w:val="24"/>
+        </w:rPr>
+      </w:pPr>
+      <w:r>
+        <w:rPr>
+          <w:sz w:val="24"/>
+          <w:szCs w:val="24"/>
+        </w:rPr>
+        <w:t>C</w:t>
+      </w:r>
+    </w:p>
+    <w:p>
+      <w:pPr>
+        <w:pStyle w:val="Prrafodelista"/>
+        <w:numPr>
+          <w:ilvl w:val="0"/>
+          <w:numId w:val="2"/>
+        </w:numPr>
+        <w:rPr>
+          <w:sz w:val="24"/>
+          <w:szCs w:val="24"/>
+        </w:rPr>
+      </w:pPr>
+      <w:r>
+        <w:rPr>
+          <w:sz w:val="24"/>
+          <w:szCs w:val="24"/>
+        </w:rPr>
+        <w:t>I</w:t>
+      </w:r>
+    </w:p>
+    <w:p>
+      <w:pPr>
+        <w:pStyle w:val="Prrafodelista"/>
+        <w:numPr>
+          <w:ilvl w:val="0"/>
+          <w:numId w:val="2"/>
+        </w:numPr>
+        <w:rPr>
+          <w:sz w:val="24"/>
+          <w:szCs w:val="24"/>
+        </w:rPr>
+      </w:pPr>
+      <w:r>
+        <w:rPr>
+          <w:sz w:val="24"/>
+          <w:szCs w:val="24"/>
+        </w:rPr>
+        <w:t>K</w:t>
+      </w:r>
+    </w:p>
+    <w:p>
+      <w:pPr>
+        <w:pStyle w:val="Prrafodelista"/>
+        <w:numPr>
+          <w:ilvl w:val="0"/>
+          <w:numId w:val="2"/>
+        </w:numPr>
+        <w:rPr>
+          <w:sz w:val="24"/>
+          <w:szCs w:val="24"/>
+        </w:rPr>
+      </w:pPr>
+      <w:r>
+        <w:rPr>
+          <w:sz w:val="24"/>
+          <w:szCs w:val="24"/>
+        </w:rPr>
+        <w:t>N</w:t>
+      </w:r>
+    </w:p>
+    <w:p>
+      <w:pPr>
+        <w:rPr>
+          <w:sz w:val="24"/>
+          <w:szCs w:val="24"/>
+        </w:rPr>
+      </w:pPr>
+    </w:p>
+    <w:p>
+      <w:pPr>
+        <w:rPr>
+          <w:sz w:val="24"/>
+          <w:szCs w:val="24"/>
+        </w:rPr>
+      </w:pPr>
+      <w:r>
+        <w:rPr>
+          <w:sz w:val="24"/>
+          <w:szCs w:val="24"/>
+          <w:u w:val="single"/>
+        </w:rPr>
+        <w:t>Combi 2</w:t>
       </w:r>
       <w:r>
         <w:rPr>
@@ -1171,9 +1390,136 @@
         <w:rPr>
           <w:sz w:val="24"/>
           <w:szCs w:val="24"/>
+        </w:rPr>
+        <w:t xml:space="preserve">Este recorrido se podrá hacer en un tiempo </w:t>
+      </w:r>
+      <w:r>
+        <w:rPr>
+          <w:sz w:val="24"/>
+          <w:szCs w:val="24"/>
+        </w:rPr>
+        <w:t xml:space="preserve">de </w:t>
+      </w:r>
+      <w:r>
+        <w:rPr>
+          <w:sz w:val="24"/>
+          <w:szCs w:val="24"/>
+        </w:rPr>
+        <w:t>30</w:t>
+      </w:r>
+      <w:r>
+        <w:rPr>
+          <w:sz w:val="24"/>
+          <w:szCs w:val="24"/>
+        </w:rPr>
+        <w:t xml:space="preserve"> minutos</w:t>
+      </w:r>
+      <w:r>
+        <w:rPr>
+          <w:sz w:val="24"/>
+          <w:szCs w:val="24"/>
+        </w:rPr>
+        <w:t>.</w:t>
+      </w:r>
+    </w:p>
+    <w:p>
+      <w:pPr>
+        <w:rPr>
+          <w:sz w:val="24"/>
+          <w:szCs w:val="24"/>
+        </w:rPr>
+      </w:pPr>
+      <w:r>
+        <w:rPr>
+          <w:sz w:val="24"/>
+          <w:szCs w:val="24"/>
+        </w:rPr>
+        <w:lastRenderedPageBreak/>
+        <w:t>Domicilios y Orden de visita:</w:t>
+      </w:r>
+    </w:p>
+    <w:p>
+      <w:pPr>
+        <w:pStyle w:val="Prrafodelista"/>
+        <w:numPr>
+          <w:ilvl w:val="0"/>
+          <w:numId w:val="3"/>
+        </w:numPr>
+        <w:rPr>
+          <w:sz w:val="24"/>
+          <w:szCs w:val="24"/>
+        </w:rPr>
+      </w:pPr>
+      <w:r>
+        <w:rPr>
+          <w:sz w:val="24"/>
+          <w:szCs w:val="24"/>
+        </w:rPr>
+        <w:t>P</w:t>
+      </w:r>
+    </w:p>
+    <w:p>
+      <w:pPr>
+        <w:pStyle w:val="Prrafodelista"/>
+        <w:numPr>
+          <w:ilvl w:val="0"/>
+          <w:numId w:val="3"/>
+        </w:numPr>
+        <w:rPr>
+          <w:sz w:val="24"/>
+          <w:szCs w:val="24"/>
+        </w:rPr>
+      </w:pPr>
+      <w:r>
+        <w:rPr>
+          <w:sz w:val="24"/>
+          <w:szCs w:val="24"/>
+        </w:rPr>
+        <w:t>Q</w:t>
+      </w:r>
+    </w:p>
+    <w:p>
+      <w:pPr>
+        <w:pStyle w:val="Prrafodelista"/>
+        <w:numPr>
+          <w:ilvl w:val="0"/>
+          <w:numId w:val="3"/>
+        </w:numPr>
+        <w:rPr>
+          <w:sz w:val="24"/>
+          <w:szCs w:val="24"/>
+        </w:rPr>
+      </w:pPr>
+      <w:r>
+        <w:rPr>
+          <w:sz w:val="24"/>
+          <w:szCs w:val="24"/>
+        </w:rPr>
+        <w:t>R</w:t>
+      </w:r>
+    </w:p>
+    <w:p>
+      <w:pPr>
+        <w:rPr>
+          <w:sz w:val="24"/>
+          <w:szCs w:val="24"/>
+        </w:rPr>
+      </w:pPr>
+    </w:p>
+    <w:p>
+      <w:pPr>
+        <w:rPr>
+          <w:sz w:val="24"/>
+          <w:szCs w:val="24"/>
+        </w:rPr>
+      </w:pPr>
+      <w:r>
+        <w:rPr>
+          <w:sz w:val="24"/>
+          <w:szCs w:val="24"/>
           <w:u w:val="single"/>
         </w:rPr>
-        <w:t>Combi 1</w:t>
+        <w:t>Combi 3</w:t>
       </w:r>
       <w:r>
         <w:rPr>
@@ -1202,7 +1548,21 @@
           <w:sz w:val="24"/>
           <w:szCs w:val="24"/>
         </w:rPr>
-        <w:t>de x minutos</w:t>
+        <w:t xml:space="preserve">de </w:t>
+      </w:r>
+      <w:r>
+        <w:rPr>
+          <w:sz w:val="24"/>
+          <w:szCs w:val="24"/>
+        </w:rPr>
+        <w:t>120</w:t>
+      </w:r>
+      <w:r>
+        <w:rPr>
+          <w:sz w:val="24"/>
+          <w:szCs w:val="24"/>
+        </w:rPr>
+        <w:t xml:space="preserve"> minutos</w:t>
       </w:r>
       <w:r>
         <w:rPr>
@@ -1219,53 +1579,237 @@
           <w:szCs w:val="24"/>
         </w:rPr>
       </w:pPr>
-    </w:p>
-    <w:p>
-      <w:pPr>
-        <w:rPr>
-          <w:sz w:val="24"/>
-          <w:szCs w:val="24"/>
-        </w:rPr>
-      </w:pPr>
-      <w:r>
-        <w:rPr>
-          <w:sz w:val="24"/>
-          <w:szCs w:val="24"/>
-          <w:u w:val="single"/>
-        </w:rPr>
-        <w:t>Combi 2</w:t>
-      </w:r>
-      <w:r>
-        <w:rPr>
-          <w:sz w:val="24"/>
-          <w:szCs w:val="24"/>
-        </w:rPr>
-        <w:t>:</w:t>
-      </w:r>
-    </w:p>
-    <w:p>
-      <w:pPr>
-        <w:rPr>
-          <w:sz w:val="24"/>
-          <w:szCs w:val="24"/>
-        </w:rPr>
-      </w:pPr>
-      <w:r>
-        <w:rPr>
-          <w:sz w:val="24"/>
-          <w:szCs w:val="24"/>
-        </w:rPr>
-        <w:t xml:space="preserve">Este recorrido se podrá hacer en un tiempo </w:t>
-      </w:r>
-      <w:r>
-        <w:rPr>
-          <w:sz w:val="24"/>
-          <w:szCs w:val="24"/>
-        </w:rPr>
-        <w:t>de x minutos</w:t>
-      </w:r>
-      <w:r>
-        <w:rPr>
+      <w:r>
+        <w:rPr>
+          <w:sz w:val="24"/>
+          <w:szCs w:val="24"/>
+        </w:rPr>
+        <w:t>Domicilios y Orden de visita:</w:t>
+      </w:r>
+    </w:p>
+    <w:p>
+      <w:pPr>
+        <w:pStyle w:val="Prrafodelista"/>
+        <w:numPr>
+          <w:ilvl w:val="0"/>
+          <w:numId w:val="4"/>
+        </w:numPr>
+        <w:rPr>
+          <w:sz w:val="24"/>
+          <w:szCs w:val="24"/>
+        </w:rPr>
+      </w:pPr>
+      <w:r>
+        <w:rPr>
+          <w:sz w:val="24"/>
+          <w:szCs w:val="24"/>
+        </w:rPr>
+        <w:t>O</w:t>
+      </w:r>
+    </w:p>
+    <w:p>
+      <w:pPr>
+        <w:pStyle w:val="Prrafodelista"/>
+        <w:numPr>
+          <w:ilvl w:val="0"/>
+          <w:numId w:val="4"/>
+        </w:numPr>
+        <w:rPr>
+          <w:sz w:val="24"/>
+          <w:szCs w:val="24"/>
+        </w:rPr>
+      </w:pPr>
+      <w:r>
+        <w:rPr>
+          <w:sz w:val="24"/>
+          <w:szCs w:val="24"/>
+        </w:rPr>
+        <w:t>M</w:t>
+      </w:r>
+    </w:p>
+    <w:p>
+      <w:pPr>
+        <w:pStyle w:val="Prrafodelista"/>
+        <w:numPr>
+          <w:ilvl w:val="0"/>
+          <w:numId w:val="4"/>
+        </w:numPr>
+        <w:rPr>
+          <w:sz w:val="24"/>
+          <w:szCs w:val="24"/>
+        </w:rPr>
+      </w:pPr>
+      <w:r>
+        <w:rPr>
+          <w:sz w:val="24"/>
+          <w:szCs w:val="24"/>
+        </w:rPr>
+        <w:t>L</w:t>
+      </w:r>
+    </w:p>
+    <w:p>
+      <w:pPr>
+        <w:pStyle w:val="Prrafodelista"/>
+        <w:numPr>
+          <w:ilvl w:val="0"/>
+          <w:numId w:val="4"/>
+        </w:numPr>
+        <w:rPr>
+          <w:sz w:val="24"/>
+          <w:szCs w:val="24"/>
+        </w:rPr>
+      </w:pPr>
+      <w:r>
+        <w:rPr>
+          <w:sz w:val="24"/>
+          <w:szCs w:val="24"/>
+        </w:rPr>
+        <w:t>D</w:t>
+      </w:r>
+    </w:p>
+    <w:p>
+      <w:pPr>
+        <w:pStyle w:val="Prrafodelista"/>
+        <w:numPr>
+          <w:ilvl w:val="0"/>
+          <w:numId w:val="4"/>
+        </w:numPr>
+        <w:rPr>
+          <w:sz w:val="24"/>
+          <w:szCs w:val="24"/>
+        </w:rPr>
+      </w:pPr>
+      <w:r>
+        <w:rPr>
+          <w:sz w:val="24"/>
+          <w:szCs w:val="24"/>
+        </w:rPr>
+        <w:t>E</w:t>
+      </w:r>
+    </w:p>
+    <w:p>
+      <w:pPr>
+        <w:pStyle w:val="Prrafodelista"/>
+        <w:numPr>
+          <w:ilvl w:val="0"/>
+          <w:numId w:val="4"/>
+        </w:numPr>
+        <w:rPr>
+          <w:sz w:val="24"/>
+          <w:szCs w:val="24"/>
+        </w:rPr>
+      </w:pPr>
+      <w:r>
+        <w:rPr>
+          <w:sz w:val="24"/>
+          <w:szCs w:val="24"/>
+        </w:rPr>
+        <w:t>F</w:t>
+      </w:r>
+    </w:p>
+    <w:p>
+      <w:pPr>
+        <w:pStyle w:val="Prrafodelista"/>
+        <w:numPr>
+          <w:ilvl w:val="0"/>
+          <w:numId w:val="4"/>
+        </w:numPr>
+        <w:rPr>
+          <w:sz w:val="24"/>
+          <w:szCs w:val="24"/>
+        </w:rPr>
+      </w:pPr>
+      <w:r>
+        <w:rPr>
+          <w:sz w:val="24"/>
+          <w:szCs w:val="24"/>
+        </w:rPr>
+        <w:t>G</w:t>
+      </w:r>
+    </w:p>
+    <w:p>
+      <w:pPr>
+        <w:pStyle w:val="Prrafodelista"/>
+        <w:numPr>
+          <w:ilvl w:val="0"/>
+          <w:numId w:val="4"/>
+        </w:numPr>
+        <w:rPr>
+          <w:sz w:val="24"/>
+          <w:szCs w:val="24"/>
+        </w:rPr>
+      </w:pPr>
+      <w:r>
+        <w:rPr>
+          <w:sz w:val="24"/>
+          <w:szCs w:val="24"/>
+        </w:rPr>
+        <w:t>S</w:t>
+      </w:r>
+    </w:p>
+    <w:p>
+      <w:pPr>
+        <w:pStyle w:val="Prrafodelista"/>
+        <w:numPr>
+          <w:ilvl w:val="0"/>
+          <w:numId w:val="4"/>
+        </w:numPr>
+        <w:rPr>
+          <w:sz w:val="24"/>
+          <w:szCs w:val="24"/>
+        </w:rPr>
+      </w:pPr>
+      <w:r>
+        <w:rPr>
+          <w:sz w:val="24"/>
+          <w:szCs w:val="24"/>
+        </w:rPr>
+        <w:t>T</w:t>
+      </w:r>
+    </w:p>
+    <w:p>
+      <w:pPr>
+        <w:rPr>
+          <w:b/>
+          <w:sz w:val="24"/>
+          <w:szCs w:val="24"/>
+        </w:rPr>
+      </w:pPr>
+      <w:r>
+        <w:rPr>
+          <w:b/>
+          <w:sz w:val="24"/>
+          <w:szCs w:val="24"/>
+        </w:rPr>
+        <w:t>El c</w:t>
+      </w:r>
+      <w:r>
+        <w:rPr>
+          <w:b/>
+          <w:sz w:val="24"/>
+          <w:szCs w:val="24"/>
+        </w:rPr>
+        <w:t>osto de alquiler de las combis</w:t>
+      </w:r>
+      <w:r>
+        <w:rPr>
+          <w:b/>
+          <w:sz w:val="24"/>
+          <w:szCs w:val="24"/>
+        </w:rPr>
+        <w:t xml:space="preserve"> será de:</w:t>
+      </w:r>
+      <w:r>
+        <w:rPr>
+          <w:b/>
+          <w:sz w:val="24"/>
+          <w:szCs w:val="24"/>
+        </w:rPr>
+        <w:t xml:space="preserve"> $ 364,00</w:t>
+      </w:r>
+      <w:r>
+        <w:rPr>
+          <w:b/>
           <w:sz w:val="24"/>
           <w:szCs w:val="24"/>
         </w:rPr>
@@ -1275,151 +1819,6 @@
     <w:p>
       <w:pPr>
         <w:rPr>
-          <w:sz w:val="24"/>
-          <w:szCs w:val="24"/>
-        </w:rPr>
-      </w:pPr>
-    </w:p>
-    <w:p>
-      <w:pPr>
-        <w:rPr>
-          <w:sz w:val="24"/>
-          <w:szCs w:val="24"/>
-        </w:rPr>
-      </w:pPr>
-      <w:r>
-        <w:rPr>
-          <w:sz w:val="24"/>
-          <w:szCs w:val="24"/>
-          <w:u w:val="single"/>
-        </w:rPr>
-        <w:t>Combi 3</w:t>
-      </w:r>
-      <w:r>
-        <w:rPr>
-          <w:sz w:val="24"/>
-          <w:szCs w:val="24"/>
-        </w:rPr>
-        <w:t>:</w:t>
-      </w:r>
-    </w:p>
-    <w:p>
-      <w:pPr>
-        <w:rPr>
-          <w:sz w:val="24"/>
-          <w:szCs w:val="24"/>
-        </w:rPr>
-      </w:pPr>
-      <w:r>
-        <w:rPr>
-          <w:sz w:val="24"/>
-          <w:szCs w:val="24"/>
-        </w:rPr>
-        <w:t xml:space="preserve">Este recorrido se podrá hacer en un tiempo </w:t>
-      </w:r>
-      <w:r>
-        <w:rPr>
-          <w:sz w:val="24"/>
-          <w:szCs w:val="24"/>
-        </w:rPr>
-        <w:t>de x minutos</w:t>
-      </w:r>
-      <w:r>
-        <w:rPr>
-          <w:sz w:val="24"/>
-          <w:szCs w:val="24"/>
-        </w:rPr>
-        <w:t>.</w:t>
-      </w:r>
-    </w:p>
-    <w:p>
-      <w:pPr>
-        <w:rPr>
-          <w:sz w:val="24"/>
-          <w:szCs w:val="24"/>
-        </w:rPr>
-      </w:pPr>
-    </w:p>
-    <w:p>
-      <w:pPr>
-        <w:rPr>
-          <w:b/>
-          <w:sz w:val="24"/>
-          <w:szCs w:val="24"/>
-        </w:rPr>
-      </w:pPr>
-      <w:r>
-        <w:rPr>
-          <w:b/>
-          <w:sz w:val="24"/>
-          <w:szCs w:val="24"/>
-        </w:rPr>
-        <w:t xml:space="preserve">El </w:t>
-      </w:r>
-      <w:proofErr w:type="spellStart"/>
-      <w:r>
-        <w:rPr>
-          <w:b/>
-          <w:sz w:val="24"/>
-          <w:szCs w:val="24"/>
-        </w:rPr>
-        <w:t>c</w:t>
-      </w:r>
-      <w:r>
-        <w:rPr>
-          <w:b/>
-          <w:sz w:val="24"/>
-          <w:szCs w:val="24"/>
-        </w:rPr>
-        <w:t>osto</w:t>
-      </w:r>
-      <w:proofErr w:type="spellEnd"/>
-      <w:r>
-        <w:rPr>
-          <w:b/>
-          <w:sz w:val="24"/>
-          <w:szCs w:val="24"/>
-        </w:rPr>
-        <w:t xml:space="preserve"> de alquiler de las combis</w:t>
-      </w:r>
-      <w:r>
-        <w:rPr>
-          <w:b/>
-          <w:sz w:val="24"/>
-          <w:szCs w:val="24"/>
-        </w:rPr>
-        <w:t xml:space="preserve"> será de:</w:t>
-      </w:r>
-      <w:r>
-        <w:rPr>
-          <w:b/>
-          <w:sz w:val="24"/>
-          <w:szCs w:val="24"/>
-        </w:rPr>
-        <w:t xml:space="preserve"> </w:t>
-      </w:r>
-      <w:proofErr w:type="gramStart"/>
-      <w:r>
-        <w:rPr>
-          <w:b/>
-          <w:sz w:val="24"/>
-          <w:szCs w:val="24"/>
-        </w:rPr>
-        <w:t>$ ,</w:t>
-      </w:r>
-      <w:proofErr w:type="gramEnd"/>
-      <w:r>
-        <w:rPr>
-          <w:b/>
-          <w:sz w:val="24"/>
-          <w:szCs w:val="24"/>
-        </w:rPr>
-        <w:t>-.</w:t>
-      </w:r>
-    </w:p>
-    <w:p>
-      <w:pPr>
-        <w:rPr>
           <w:b/>
           <w:sz w:val="24"/>
           <w:szCs w:val="24"/>
@@ -1435,7 +1834,7 @@
       </w:pPr>
     </w:p>
     <w:sectPr>
-      <w:footerReference w:type="default" r:id="rId7"/>
+      <w:footerReference w:type="default" r:id="rId8"/>
       <w:pgSz w:w="12240" w:h="15840"/>
       <w:pgMar w:top="1417" w:right="1701" w:bottom="1417" w:left="1701" w:header="708" w:footer="708" w:gutter="0"/>
       <w:pgNumType w:start="0"/>
@@ -1448,7 +1847,7 @@
 </file>
 
 <file path=word/endnotes.xml><?xml version="1.0" encoding="utf-8"?>
-<w:endnotes xmlns:wpc="http://schemas.microsoft.com/office/word/2010/wordprocessingCanvas" xmlns:mc="http://schemas.openxmlformats.org/markup-compatibility/2006" xmlns:o="urn:schemas-microsoft-com:office:office" xmlns:r="http://schemas.openxmlformats.org/officeDocument/2006/relationships" xmlns:m="http://schemas.openxmlformats.org/officeDocument/2006/math" xmlns:v="urn:schemas-microsoft-com:vml" xmlns:wp14="http://schemas.microsoft.com/office/word/2010/wordprocessingDrawing" xmlns:wp="http://schemas.openxmlformats.org/drawingml/2006/wordprocessingDrawing" xmlns:w10="urn:schemas-microsoft-com:office:word" xmlns:w="http://schemas.openxmlformats.org/wordprocessingml/2006/main" xmlns:w14="http://schemas.microsoft.com/office/word/2010/wordml" xmlns:wpg="http://schemas.microsoft.com/office/word/2010/wordprocessingGroup" xmlns:wpi="http://schemas.microsoft.com/office/word/2010/wordprocessingInk" xmlns:wne="http://schemas.microsoft.com/office/word/2006/wordml" xmlns:wps="http://schemas.microsoft.com/office/word/2010/wordprocessingShape" mc:Ignorable="w14 wp14">
+<w:endnotes xmlns:wpc="http://schemas.microsoft.com/office/word/2010/wordprocessingCanvas" xmlns:mo="http://schemas.microsoft.com/office/mac/office/2008/main" xmlns:mc="http://schemas.openxmlformats.org/markup-compatibility/2006" xmlns:mv="urn:schemas-microsoft-com:mac:vml" xmlns:o="urn:schemas-microsoft-com:office:office" xmlns:r="http://schemas.openxmlformats.org/officeDocument/2006/relationships" xmlns:m="http://schemas.openxmlformats.org/officeDocument/2006/math" xmlns:v="urn:schemas-microsoft-com:vml" xmlns:wp14="http://schemas.microsoft.com/office/word/2010/wordprocessingDrawing" xmlns:wp="http://schemas.openxmlformats.org/drawingml/2006/wordprocessingDrawing" xmlns:w10="urn:schemas-microsoft-com:office:word" xmlns:w="http://schemas.openxmlformats.org/wordprocessingml/2006/main" xmlns:w14="http://schemas.microsoft.com/office/word/2010/wordml" xmlns:wpg="http://schemas.microsoft.com/office/word/2010/wordprocessingGroup" xmlns:wpi="http://schemas.microsoft.com/office/word/2010/wordprocessingInk" xmlns:wne="http://schemas.microsoft.com/office/word/2006/wordml" xmlns:wps="http://schemas.microsoft.com/office/word/2010/wordprocessingShape" mc:Ignorable="w14 wp14">
   <w:endnote w:type="separator" w:id="-1">
     <w:p>
       <w:pPr>
@@ -1473,7 +1872,7 @@
 </file>
 
 <file path=word/footer1.xml><?xml version="1.0" encoding="utf-8"?>
-<w:ftr xmlns:wpc="http://schemas.microsoft.com/office/word/2010/wordprocessingCanvas" xmlns:mc="http://schemas.openxmlformats.org/markup-compatibility/2006" xmlns:o="urn:schemas-microsoft-com:office:office" xmlns:r="http://schemas.openxmlformats.org/officeDocument/2006/relationships" xmlns:m="http://schemas.openxmlformats.org/officeDocument/2006/math" xmlns:v="urn:schemas-microsoft-com:vml" xmlns:wp14="http://schemas.microsoft.com/office/word/2010/wordprocessingDrawing" xmlns:wp="http://schemas.openxmlformats.org/drawingml/2006/wordprocessingDrawing" xmlns:w10="urn:schemas-microsoft-com:office:word" xmlns:w="http://schemas.openxmlformats.org/wordprocessingml/2006/main" xmlns:w14="http://schemas.microsoft.com/office/word/2010/wordml" xmlns:wpg="http://schemas.microsoft.com/office/word/2010/wordprocessingGroup" xmlns:wpi="http://schemas.microsoft.com/office/word/2010/wordprocessingInk" xmlns:wne="http://schemas.microsoft.com/office/word/2006/wordml" xmlns:wps="http://schemas.microsoft.com/office/word/2010/wordprocessingShape" mc:Ignorable="w14 wp14">
+<w:ftr xmlns:wpc="http://schemas.microsoft.com/office/word/2010/wordprocessingCanvas" xmlns:mo="http://schemas.microsoft.com/office/mac/office/2008/main" xmlns:mc="http://schemas.openxmlformats.org/markup-compatibility/2006" xmlns:mv="urn:schemas-microsoft-com:mac:vml" xmlns:o="urn:schemas-microsoft-com:office:office" xmlns:r="http://schemas.openxmlformats.org/officeDocument/2006/relationships" xmlns:m="http://schemas.openxmlformats.org/officeDocument/2006/math" xmlns:v="urn:schemas-microsoft-com:vml" xmlns:wp14="http://schemas.microsoft.com/office/word/2010/wordprocessingDrawing" xmlns:wp="http://schemas.openxmlformats.org/drawingml/2006/wordprocessingDrawing" xmlns:w10="urn:schemas-microsoft-com:office:word" xmlns:w="http://schemas.openxmlformats.org/wordprocessingml/2006/main" xmlns:w14="http://schemas.microsoft.com/office/word/2010/wordml" xmlns:wpg="http://schemas.microsoft.com/office/word/2010/wordprocessingGroup" xmlns:wpi="http://schemas.microsoft.com/office/word/2010/wordprocessingInk" xmlns:wne="http://schemas.microsoft.com/office/word/2006/wordml" xmlns:wps="http://schemas.microsoft.com/office/word/2010/wordprocessingShape" mc:Ignorable="w14 wp14">
   <w:sdt>
     <w:sdtPr>
       <w:id w:val="-468983326"/>
@@ -1502,7 +1901,7 @@
             <w:noProof/>
             <w:lang w:val="es-ES"/>
           </w:rPr>
-          <w:t>2</w:t>
+          <w:t>3</w:t>
         </w:r>
         <w:r>
           <w:fldChar w:fldCharType="end"/>
@@ -1519,7 +1918,7 @@
 </file>
 
 <file path=word/footnotes.xml><?xml version="1.0" encoding="utf-8"?>
-<w:footnotes xmlns:wpc="http://schemas.microsoft.com/office/word/2010/wordprocessingCanvas" xmlns:mc="http://schemas.openxmlformats.org/markup-compatibility/2006" xmlns:o="urn:schemas-microsoft-com:office:office" xmlns:r="http://schemas.openxmlformats.org/officeDocument/2006/relationships" xmlns:m="http://schemas.openxmlformats.org/officeDocument/2006/math" xmlns:v="urn:schemas-microsoft-com:vml" xmlns:wp14="http://schemas.microsoft.com/office/word/2010/wordprocessingDrawing" xmlns:wp="http://schemas.openxmlformats.org/drawingml/2006/wordprocessingDrawing" xmlns:w10="urn:schemas-microsoft-com:office:word" xmlns:w="http://schemas.openxmlformats.org/wordprocessingml/2006/main" xmlns:w14="http://schemas.microsoft.com/office/word/2010/wordml" xmlns:wpg="http://schemas.microsoft.com/office/word/2010/wordprocessingGroup" xmlns:wpi="http://schemas.microsoft.com/office/word/2010/wordprocessingInk" xmlns:wne="http://schemas.microsoft.com/office/word/2006/wordml" xmlns:wps="http://schemas.microsoft.com/office/word/2010/wordprocessingShape" mc:Ignorable="w14 wp14">
+<w:footnotes xmlns:wpc="http://schemas.microsoft.com/office/word/2010/wordprocessingCanvas" xmlns:mo="http://schemas.microsoft.com/office/mac/office/2008/main" xmlns:mc="http://schemas.openxmlformats.org/markup-compatibility/2006" xmlns:mv="urn:schemas-microsoft-com:mac:vml" xmlns:o="urn:schemas-microsoft-com:office:office" xmlns:r="http://schemas.openxmlformats.org/officeDocument/2006/relationships" xmlns:m="http://schemas.openxmlformats.org/officeDocument/2006/math" xmlns:v="urn:schemas-microsoft-com:vml" xmlns:wp14="http://schemas.microsoft.com/office/word/2010/wordprocessingDrawing" xmlns:wp="http://schemas.openxmlformats.org/drawingml/2006/wordprocessingDrawing" xmlns:w10="urn:schemas-microsoft-com:office:word" xmlns:w="http://schemas.openxmlformats.org/wordprocessingml/2006/main" xmlns:w14="http://schemas.microsoft.com/office/word/2010/wordml" xmlns:wpg="http://schemas.microsoft.com/office/word/2010/wordprocessingGroup" xmlns:wpi="http://schemas.microsoft.com/office/word/2010/wordprocessingInk" xmlns:wne="http://schemas.microsoft.com/office/word/2006/wordml" xmlns:wps="http://schemas.microsoft.com/office/word/2010/wordprocessingShape" mc:Ignorable="w14 wp14">
   <w:footnote w:type="separator" w:id="-1">
     <w:p>
       <w:pPr>
@@ -1541,6 +1940,394 @@
     </w:p>
   </w:footnote>
 </w:footnotes>
+</file>
+
+<file path=word/numbering.xml><?xml version="1.0" encoding="utf-8"?>
+<w:numbering xmlns:wpc="http://schemas.microsoft.com/office/word/2010/wordprocessingCanvas" xmlns:mo="http://schemas.microsoft.com/office/mac/office/2008/main" xmlns:mc="http://schemas.openxmlformats.org/markup-compatibility/2006" xmlns:mv="urn:schemas-microsoft-com:mac:vml" xmlns:o="urn:schemas-microsoft-com:office:office" xmlns:r="http://schemas.openxmlformats.org/officeDocument/2006/relationships" xmlns:m="http://schemas.openxmlformats.org/officeDocument/2006/math" xmlns:v="urn:schemas-microsoft-com:vml" xmlns:wp14="http://schemas.microsoft.com/office/word/2010/wordprocessingDrawing" xmlns:wp="http://schemas.openxmlformats.org/drawingml/2006/wordprocessingDrawing" xmlns:w10="urn:schemas-microsoft-com:office:word" xmlns:w="http://schemas.openxmlformats.org/wordprocessingml/2006/main" xmlns:w14="http://schemas.microsoft.com/office/word/2010/wordml" xmlns:wpg="http://schemas.microsoft.com/office/word/2010/wordprocessingGroup" xmlns:wpi="http://schemas.microsoft.com/office/word/2010/wordprocessingInk" xmlns:wne="http://schemas.microsoft.com/office/word/2006/wordml" xmlns:wps="http://schemas.microsoft.com/office/word/2010/wordprocessingShape" mc:Ignorable="w14 wp14">
+  <w:abstractNum w:abstractNumId="0">
+    <w:nsid w:val="19CE37A0"/>
+    <w:multiLevelType w:val="hybridMultilevel"/>
+    <w:tmpl w:val="644AFB74"/>
+    <w:lvl w:ilvl="0" w:tplc="0C0A000F">
+      <w:start w:val="1"/>
+      <w:numFmt w:val="decimal"/>
+      <w:lvlText w:val="%1."/>
+      <w:lvlJc w:val="left"/>
+      <w:pPr>
+        <w:ind w:left="720" w:hanging="360"/>
+      </w:pPr>
+    </w:lvl>
+    <w:lvl w:ilvl="1" w:tplc="0C0A0019" w:tentative="1">
+      <w:start w:val="1"/>
+      <w:numFmt w:val="lowerLetter"/>
+      <w:lvlText w:val="%2."/>
+      <w:lvlJc w:val="left"/>
+      <w:pPr>
+        <w:ind w:left="1440" w:hanging="360"/>
+      </w:pPr>
+    </w:lvl>
+    <w:lvl w:ilvl="2" w:tplc="0C0A001B" w:tentative="1">
+      <w:start w:val="1"/>
+      <w:numFmt w:val="lowerRoman"/>
+      <w:lvlText w:val="%3."/>
+      <w:lvlJc w:val="right"/>
+      <w:pPr>
+        <w:ind w:left="2160" w:hanging="180"/>
+      </w:pPr>
+    </w:lvl>
+    <w:lvl w:ilvl="3" w:tplc="0C0A000F" w:tentative="1">
+      <w:start w:val="1"/>
+      <w:numFmt w:val="decimal"/>
+      <w:lvlText w:val="%4."/>
+      <w:lvlJc w:val="left"/>
+      <w:pPr>
+        <w:ind w:left="2880" w:hanging="360"/>
+      </w:pPr>
+    </w:lvl>
+    <w:lvl w:ilvl="4" w:tplc="0C0A0019" w:tentative="1">
+      <w:start w:val="1"/>
+      <w:numFmt w:val="lowerLetter"/>
+      <w:lvlText w:val="%5."/>
+      <w:lvlJc w:val="left"/>
+      <w:pPr>
+        <w:ind w:left="3600" w:hanging="360"/>
+      </w:pPr>
+    </w:lvl>
+    <w:lvl w:ilvl="5" w:tplc="0C0A001B" w:tentative="1">
+      <w:start w:val="1"/>
+      <w:numFmt w:val="lowerRoman"/>
+      <w:lvlText w:val="%6."/>
+      <w:lvlJc w:val="right"/>
+      <w:pPr>
+        <w:ind w:left="4320" w:hanging="180"/>
+      </w:pPr>
+    </w:lvl>
+    <w:lvl w:ilvl="6" w:tplc="0C0A000F" w:tentative="1">
+      <w:start w:val="1"/>
+      <w:numFmt w:val="decimal"/>
+      <w:lvlText w:val="%7."/>
+      <w:lvlJc w:val="left"/>
+      <w:pPr>
+        <w:ind w:left="5040" w:hanging="360"/>
+      </w:pPr>
+    </w:lvl>
+    <w:lvl w:ilvl="7" w:tplc="0C0A0019" w:tentative="1">
+      <w:start w:val="1"/>
+      <w:numFmt w:val="lowerLetter"/>
+      <w:lvlText w:val="%8."/>
+      <w:lvlJc w:val="left"/>
+      <w:pPr>
+        <w:ind w:left="5760" w:hanging="360"/>
+      </w:pPr>
+    </w:lvl>
+    <w:lvl w:ilvl="8" w:tplc="0C0A001B" w:tentative="1">
+      <w:start w:val="1"/>
+      <w:numFmt w:val="lowerRoman"/>
+      <w:lvlText w:val="%9."/>
+      <w:lvlJc w:val="right"/>
+      <w:pPr>
+        <w:ind w:left="6480" w:hanging="180"/>
+      </w:pPr>
+    </w:lvl>
+  </w:abstractNum>
+  <w:abstractNum w:abstractNumId="1">
+    <w:nsid w:val="441642BA"/>
+    <w:multiLevelType w:val="hybridMultilevel"/>
+    <w:tmpl w:val="2F1EFA34"/>
+    <w:lvl w:ilvl="0" w:tplc="0C0A000F">
+      <w:start w:val="1"/>
+      <w:numFmt w:val="decimal"/>
+      <w:lvlText w:val="%1."/>
+      <w:lvlJc w:val="left"/>
+      <w:pPr>
+        <w:ind w:left="720" w:hanging="360"/>
+      </w:pPr>
+    </w:lvl>
+    <w:lvl w:ilvl="1" w:tplc="0C0A0019" w:tentative="1">
+      <w:start w:val="1"/>
+      <w:numFmt w:val="lowerLetter"/>
+      <w:lvlText w:val="%2."/>
+      <w:lvlJc w:val="left"/>
+      <w:pPr>
+        <w:ind w:left="1440" w:hanging="360"/>
+      </w:pPr>
+    </w:lvl>
+    <w:lvl w:ilvl="2" w:tplc="0C0A001B" w:tentative="1">
+      <w:start w:val="1"/>
+      <w:numFmt w:val="lowerRoman"/>
+      <w:lvlText w:val="%3."/>
+      <w:lvlJc w:val="right"/>
+      <w:pPr>
+        <w:ind w:left="2160" w:hanging="180"/>
+      </w:pPr>
+    </w:lvl>
+    <w:lvl w:ilvl="3" w:tplc="0C0A000F" w:tentative="1">
+      <w:start w:val="1"/>
+      <w:numFmt w:val="decimal"/>
+      <w:lvlText w:val="%4."/>
+      <w:lvlJc w:val="left"/>
+      <w:pPr>
+        <w:ind w:left="2880" w:hanging="360"/>
+      </w:pPr>
+    </w:lvl>
+    <w:lvl w:ilvl="4" w:tplc="0C0A0019" w:tentative="1">
+      <w:start w:val="1"/>
+      <w:numFmt w:val="lowerLetter"/>
+      <w:lvlText w:val="%5."/>
+      <w:lvlJc w:val="left"/>
+      <w:pPr>
+        <w:ind w:left="3600" w:hanging="360"/>
+      </w:pPr>
+    </w:lvl>
+    <w:lvl w:ilvl="5" w:tplc="0C0A001B" w:tentative="1">
+      <w:start w:val="1"/>
+      <w:numFmt w:val="lowerRoman"/>
+      <w:lvlText w:val="%6."/>
+      <w:lvlJc w:val="right"/>
+      <w:pPr>
+        <w:ind w:left="4320" w:hanging="180"/>
+      </w:pPr>
+    </w:lvl>
+    <w:lvl w:ilvl="6" w:tplc="0C0A000F" w:tentative="1">
+      <w:start w:val="1"/>
+      <w:numFmt w:val="decimal"/>
+      <w:lvlText w:val="%7."/>
+      <w:lvlJc w:val="left"/>
+      <w:pPr>
+        <w:ind w:left="5040" w:hanging="360"/>
+      </w:pPr>
+    </w:lvl>
+    <w:lvl w:ilvl="7" w:tplc="0C0A0019" w:tentative="1">
+      <w:start w:val="1"/>
+      <w:numFmt w:val="lowerLetter"/>
+      <w:lvlText w:val="%8."/>
+      <w:lvlJc w:val="left"/>
+      <w:pPr>
+        <w:ind w:left="5760" w:hanging="360"/>
+      </w:pPr>
+    </w:lvl>
+    <w:lvl w:ilvl="8" w:tplc="0C0A001B" w:tentative="1">
+      <w:start w:val="1"/>
+      <w:numFmt w:val="lowerRoman"/>
+      <w:lvlText w:val="%9."/>
+      <w:lvlJc w:val="right"/>
+      <w:pPr>
+        <w:ind w:left="6480" w:hanging="180"/>
+      </w:pPr>
+    </w:lvl>
+  </w:abstractNum>
+  <w:abstractNum w:abstractNumId="2">
+    <w:nsid w:val="651B12CE"/>
+    <w:multiLevelType w:val="hybridMultilevel"/>
+    <w:tmpl w:val="1ED2B6EA"/>
+    <w:lvl w:ilvl="0" w:tplc="0C0A000F">
+      <w:start w:val="1"/>
+      <w:numFmt w:val="decimal"/>
+      <w:lvlText w:val="%1."/>
+      <w:lvlJc w:val="left"/>
+      <w:pPr>
+        <w:ind w:left="720" w:hanging="360"/>
+      </w:pPr>
+    </w:lvl>
+    <w:lvl w:ilvl="1" w:tplc="0C0A0019" w:tentative="1">
+      <w:start w:val="1"/>
+      <w:numFmt w:val="lowerLetter"/>
+      <w:lvlText w:val="%2."/>
+      <w:lvlJc w:val="left"/>
+      <w:pPr>
+        <w:ind w:left="1440" w:hanging="360"/>
+      </w:pPr>
+    </w:lvl>
+    <w:lvl w:ilvl="2" w:tplc="0C0A001B" w:tentative="1">
+      <w:start w:val="1"/>
+      <w:numFmt w:val="lowerRoman"/>
+      <w:lvlText w:val="%3."/>
+      <w:lvlJc w:val="right"/>
+      <w:pPr>
+        <w:ind w:left="2160" w:hanging="180"/>
+      </w:pPr>
+    </w:lvl>
+    <w:lvl w:ilvl="3" w:tplc="0C0A000F" w:tentative="1">
+      <w:start w:val="1"/>
+      <w:numFmt w:val="decimal"/>
+      <w:lvlText w:val="%4."/>
+      <w:lvlJc w:val="left"/>
+      <w:pPr>
+        <w:ind w:left="2880" w:hanging="360"/>
+      </w:pPr>
+    </w:lvl>
+    <w:lvl w:ilvl="4" w:tplc="0C0A0019" w:tentative="1">
+      <w:start w:val="1"/>
+      <w:numFmt w:val="lowerLetter"/>
+      <w:lvlText w:val="%5."/>
+      <w:lvlJc w:val="left"/>
+      <w:pPr>
+        <w:ind w:left="3600" w:hanging="360"/>
+      </w:pPr>
+    </w:lvl>
+    <w:lvl w:ilvl="5" w:tplc="0C0A001B" w:tentative="1">
+      <w:start w:val="1"/>
+      <w:numFmt w:val="lowerRoman"/>
+      <w:lvlText w:val="%6."/>
+      <w:lvlJc w:val="right"/>
+      <w:pPr>
+        <w:ind w:left="4320" w:hanging="180"/>
+      </w:pPr>
+    </w:lvl>
+    <w:lvl w:ilvl="6" w:tplc="0C0A000F" w:tentative="1">
+      <w:start w:val="1"/>
+      <w:numFmt w:val="decimal"/>
+      <w:lvlText w:val="%7."/>
+      <w:lvlJc w:val="left"/>
+      <w:pPr>
+        <w:ind w:left="5040" w:hanging="360"/>
+      </w:pPr>
+    </w:lvl>
+    <w:lvl w:ilvl="7" w:tplc="0C0A0019" w:tentative="1">
+      <w:start w:val="1"/>
+      <w:numFmt w:val="lowerLetter"/>
+      <w:lvlText w:val="%8."/>
+      <w:lvlJc w:val="left"/>
+      <w:pPr>
+        <w:ind w:left="5760" w:hanging="360"/>
+      </w:pPr>
+    </w:lvl>
+    <w:lvl w:ilvl="8" w:tplc="0C0A001B" w:tentative="1">
+      <w:start w:val="1"/>
+      <w:numFmt w:val="lowerRoman"/>
+      <w:lvlText w:val="%9."/>
+      <w:lvlJc w:val="right"/>
+      <w:pPr>
+        <w:ind w:left="6480" w:hanging="180"/>
+      </w:pPr>
+    </w:lvl>
+  </w:abstractNum>
+  <w:abstractNum w:abstractNumId="3">
+    <w:nsid w:val="6A186E7F"/>
+    <w:multiLevelType w:val="hybridMultilevel"/>
+    <w:tmpl w:val="9A9A74C0"/>
+    <w:lvl w:ilvl="0" w:tplc="0C0A0001">
+      <w:start w:val="1"/>
+      <w:numFmt w:val="bullet"/>
+      <w:lvlText w:val=""/>
+      <w:lvlJc w:val="left"/>
+      <w:pPr>
+        <w:ind w:left="720" w:hanging="360"/>
+      </w:pPr>
+      <w:rPr>
+        <w:rFonts w:ascii="Symbol" w:hAnsi="Symbol" w:hint="default"/>
+      </w:rPr>
+    </w:lvl>
+    <w:lvl w:ilvl="1" w:tplc="0C0A0003" w:tentative="1">
+      <w:start w:val="1"/>
+      <w:numFmt w:val="bullet"/>
+      <w:lvlText w:val="o"/>
+      <w:lvlJc w:val="left"/>
+      <w:pPr>
+        <w:ind w:left="1440" w:hanging="360"/>
+      </w:pPr>
+      <w:rPr>
+        <w:rFonts w:ascii="Courier New" w:hAnsi="Courier New" w:hint="default"/>
+      </w:rPr>
+    </w:lvl>
+    <w:lvl w:ilvl="2" w:tplc="0C0A0005" w:tentative="1">
+      <w:start w:val="1"/>
+      <w:numFmt w:val="bullet"/>
+      <w:lvlText w:val=""/>
+      <w:lvlJc w:val="left"/>
+      <w:pPr>
+        <w:ind w:left="2160" w:hanging="360"/>
+      </w:pPr>
+      <w:rPr>
+        <w:rFonts w:ascii="Wingdings" w:hAnsi="Wingdings" w:hint="default"/>
+      </w:rPr>
+    </w:lvl>
+    <w:lvl w:ilvl="3" w:tplc="0C0A0001" w:tentative="1">
+      <w:start w:val="1"/>
+      <w:numFmt w:val="bullet"/>
+      <w:lvlText w:val=""/>
+      <w:lvlJc w:val="left"/>
+      <w:pPr>
+        <w:ind w:left="2880" w:hanging="360"/>
+      </w:pPr>
+      <w:rPr>
+        <w:rFonts w:ascii="Symbol" w:hAnsi="Symbol" w:hint="default"/>
+      </w:rPr>
+    </w:lvl>
+    <w:lvl w:ilvl="4" w:tplc="0C0A0003" w:tentative="1">
+      <w:start w:val="1"/>
+      <w:numFmt w:val="bullet"/>
+      <w:lvlText w:val="o"/>
+      <w:lvlJc w:val="left"/>
+      <w:pPr>
+        <w:ind w:left="3600" w:hanging="360"/>
+      </w:pPr>
+      <w:rPr>
+        <w:rFonts w:ascii="Courier New" w:hAnsi="Courier New" w:hint="default"/>
+      </w:rPr>
+    </w:lvl>
+    <w:lvl w:ilvl="5" w:tplc="0C0A0005" w:tentative="1">
+      <w:start w:val="1"/>
+      <w:numFmt w:val="bullet"/>
+      <w:lvlText w:val=""/>
+      <w:lvlJc w:val="left"/>
+      <w:pPr>
+        <w:ind w:left="4320" w:hanging="360"/>
+      </w:pPr>
+      <w:rPr>
+        <w:rFonts w:ascii="Wingdings" w:hAnsi="Wingdings" w:hint="default"/>
+      </w:rPr>
+    </w:lvl>
+    <w:lvl w:ilvl="6" w:tplc="0C0A0001" w:tentative="1">
+      <w:start w:val="1"/>
+      <w:numFmt w:val="bullet"/>
+      <w:lvlText w:val=""/>
+      <w:lvlJc w:val="left"/>
+      <w:pPr>
+        <w:ind w:left="5040" w:hanging="360"/>
+      </w:pPr>
+      <w:rPr>
+        <w:rFonts w:ascii="Symbol" w:hAnsi="Symbol" w:hint="default"/>
+      </w:rPr>
+    </w:lvl>
+    <w:lvl w:ilvl="7" w:tplc="0C0A0003" w:tentative="1">
+      <w:start w:val="1"/>
+      <w:numFmt w:val="bullet"/>
+      <w:lvlText w:val="o"/>
+      <w:lvlJc w:val="left"/>
+      <w:pPr>
+        <w:ind w:left="5760" w:hanging="360"/>
+      </w:pPr>
+      <w:rPr>
+        <w:rFonts w:ascii="Courier New" w:hAnsi="Courier New" w:hint="default"/>
+      </w:rPr>
+    </w:lvl>
+    <w:lvl w:ilvl="8" w:tplc="0C0A0005" w:tentative="1">
+      <w:start w:val="1"/>
+      <w:numFmt w:val="bullet"/>
+      <w:lvlText w:val=""/>
+      <w:lvlJc w:val="left"/>
+      <w:pPr>
+        <w:ind w:left="6480" w:hanging="360"/>
+      </w:pPr>
+      <w:rPr>
+        <w:rFonts w:ascii="Wingdings" w:hAnsi="Wingdings" w:hint="default"/>
+      </w:rPr>
+    </w:lvl>
+  </w:abstractNum>
+  <w:num w:numId="1">
+    <w:abstractNumId w:val="3"/>
+  </w:num>
+  <w:num w:numId="2">
+    <w:abstractNumId w:val="0"/>
+  </w:num>
+  <w:num w:numId="3">
+    <w:abstractNumId w:val="1"/>
+  </w:num>
+  <w:num w:numId="4">
+    <w:abstractNumId w:val="2"/>
+  </w:num>
+</w:numbering>
 </file>
 
 <file path=word/styles.xml><?xml version="1.0" encoding="utf-8"?>
@@ -1560,7 +2347,7 @@
       </w:pPr>
     </w:pPrDefault>
   </w:docDefaults>
-  <w:latentStyles w:defLockedState="0" w:defUIPriority="99" w:defSemiHidden="1" w:defUnhideWhenUsed="1" w:defQFormat="0" w:count="267">
+  <w:latentStyles w:defLockedState="0" w:defUIPriority="99" w:defSemiHidden="1" w:defUnhideWhenUsed="1" w:defQFormat="0" w:count="276">
     <w:lsdException w:name="Normal" w:semiHidden="0" w:uiPriority="0" w:unhideWhenUsed="0" w:qFormat="1"/>
     <w:lsdException w:name="heading 1" w:semiHidden="0" w:uiPriority="0" w:unhideWhenUsed="0" w:qFormat="1"/>
     <w:lsdException w:name="heading 2" w:uiPriority="9" w:qFormat="1"/>
@@ -1820,11 +2607,22 @@
     <w:uiPriority w:val="99"/>
     <w:rsid w:val="007F3760"/>
   </w:style>
+  <w:style w:type="paragraph" w:styleId="Prrafodelista">
+    <w:name w:val="List Paragraph"/>
+    <w:basedOn w:val="Normal"/>
+    <w:uiPriority w:val="34"/>
+    <w:qFormat/>
+    <w:rsid w:val="00331A8D"/>
+    <w:pPr>
+      <w:ind w:left="720"/>
+      <w:contextualSpacing/>
+    </w:pPr>
+  </w:style>
 </w:styles>
 </file>
 
 <file path=word/stylesWithEffects.xml><?xml version="1.0" encoding="utf-8"?>
-<w:styles xmlns:wpc="http://schemas.microsoft.com/office/word/2010/wordprocessingCanvas" xmlns:mc="http://schemas.openxmlformats.org/markup-compatibility/2006" xmlns:o="urn:schemas-microsoft-com:office:office" xmlns:r="http://schemas.openxmlformats.org/officeDocument/2006/relationships" xmlns:m="http://schemas.openxmlformats.org/officeDocument/2006/math" xmlns:v="urn:schemas-microsoft-com:vml" xmlns:wp14="http://schemas.microsoft.com/office/word/2010/wordprocessingDrawing" xmlns:wp="http://schemas.openxmlformats.org/drawingml/2006/wordprocessingDrawing" xmlns:w10="urn:schemas-microsoft-com:office:word" xmlns:w="http://schemas.openxmlformats.org/wordprocessingml/2006/main" xmlns:w14="http://schemas.microsoft.com/office/word/2010/wordml" xmlns:wpg="http://schemas.microsoft.com/office/word/2010/wordprocessingGroup" xmlns:wpi="http://schemas.microsoft.com/office/word/2010/wordprocessingInk" xmlns:wne="http://schemas.microsoft.com/office/word/2006/wordml" xmlns:wps="http://schemas.microsoft.com/office/word/2010/wordprocessingShape" mc:Ignorable="w14 wp14">
+<w:styles xmlns:wpc="http://schemas.microsoft.com/office/word/2010/wordprocessingCanvas" xmlns:mo="http://schemas.microsoft.com/office/mac/office/2008/main" xmlns:mc="http://schemas.openxmlformats.org/markup-compatibility/2006" xmlns:mv="urn:schemas-microsoft-com:mac:vml" xmlns:o="urn:schemas-microsoft-com:office:office" xmlns:r="http://schemas.openxmlformats.org/officeDocument/2006/relationships" xmlns:m="http://schemas.openxmlformats.org/officeDocument/2006/math" xmlns:v="urn:schemas-microsoft-com:vml" xmlns:wp14="http://schemas.microsoft.com/office/word/2010/wordprocessingDrawing" xmlns:wp="http://schemas.openxmlformats.org/drawingml/2006/wordprocessingDrawing" xmlns:w10="urn:schemas-microsoft-com:office:word" xmlns:w="http://schemas.openxmlformats.org/wordprocessingml/2006/main" xmlns:w14="http://schemas.microsoft.com/office/word/2010/wordml" xmlns:wpg="http://schemas.microsoft.com/office/word/2010/wordprocessingGroup" xmlns:wpi="http://schemas.microsoft.com/office/word/2010/wordprocessingInk" xmlns:wne="http://schemas.microsoft.com/office/word/2006/wordml" xmlns:wps="http://schemas.microsoft.com/office/word/2010/wordprocessingShape" mc:Ignorable="w14 wp14">
   <w:docDefaults>
     <w:rPrDefault>
       <w:rPr>
@@ -1840,7 +2638,7 @@
       </w:pPr>
     </w:pPrDefault>
   </w:docDefaults>
-  <w:latentStyles w:defLockedState="0" w:defUIPriority="99" w:defSemiHidden="1" w:defUnhideWhenUsed="1" w:defQFormat="0" w:count="267">
+  <w:latentStyles w:defLockedState="0" w:defUIPriority="99" w:defSemiHidden="1" w:defUnhideWhenUsed="1" w:defQFormat="0" w:count="276">
     <w:lsdException w:name="Normal" w:semiHidden="0" w:uiPriority="0" w:unhideWhenUsed="0" w:qFormat="1"/>
     <w:lsdException w:name="heading 1" w:semiHidden="0" w:uiPriority="0" w:unhideWhenUsed="0" w:qFormat="1"/>
     <w:lsdException w:name="heading 2" w:uiPriority="9" w:qFormat="1"/>
@@ -2099,6 +2897,17 @@
     <w:link w:val="Piedepgina"/>
     <w:uiPriority w:val="99"/>
     <w:rsid w:val="007F3760"/>
+  </w:style>
+  <w:style w:type="paragraph" w:styleId="Prrafodelista">
+    <w:name w:val="List Paragraph"/>
+    <w:basedOn w:val="Normal"/>
+    <w:uiPriority w:val="34"/>
+    <w:qFormat/>
+    <w:rsid w:val="00331A8D"/>
+    <w:pPr>
+      <w:ind w:left="720"/>
+      <w:contextualSpacing/>
+    </w:pPr>
   </w:style>
 </w:styles>
 </file>

</xml_diff>

<commit_message>
Arreglos para que sea un poco mas entendible
</commit_message>
<xml_diff>
--- a/TerceraEntrega.docx
+++ b/TerceraEntrega.docx
@@ -913,8 +913,6 @@
           <w:szCs w:val="24"/>
         </w:rPr>
       </w:pPr>
-      <w:bookmarkStart w:id="1" w:name="_GoBack"/>
-      <w:bookmarkEnd w:id="1"/>
     </w:p>
     <w:p>
       <w:pPr>
@@ -1185,7 +1183,14 @@
           <w:sz w:val="24"/>
           <w:szCs w:val="24"/>
         </w:rPr>
-        <w:t>Domicilios y Orden de visita:</w:t>
+        <w:t>Esta combi debera visitar los siguientes domicilios en el orden indicado</w:t>
+      </w:r>
+      <w:r>
+        <w:rPr>
+          <w:sz w:val="24"/>
+          <w:szCs w:val="24"/>
+        </w:rPr>
+        <w:t>:</w:t>
       </w:r>
     </w:p>
     <w:p>
@@ -1435,7 +1440,7 @@
           <w:szCs w:val="24"/>
         </w:rPr>
         <w:lastRenderedPageBreak/>
-        <w:t>Domicilios y Orden de visita:</w:t>
+        <w:t>Esta combi debera visitar los siguientes domicilios en el orden indicado:</w:t>
       </w:r>
     </w:p>
     <w:p>
@@ -1584,7 +1589,7 @@
           <w:sz w:val="24"/>
           <w:szCs w:val="24"/>
         </w:rPr>
-        <w:t>Domicilios y Orden de visita:</w:t>
+        <w:t>Esta combi debera visitar los siguientes domicilios en el orden indicado:</w:t>
       </w:r>
     </w:p>
     <w:p>
@@ -1770,6 +1775,30 @@
     <w:p>
       <w:pPr>
         <w:rPr>
+          <w:sz w:val="24"/>
+          <w:szCs w:val="24"/>
+        </w:rPr>
+      </w:pPr>
+    </w:p>
+    <w:p>
+      <w:pPr>
+        <w:rPr>
+          <w:sz w:val="24"/>
+          <w:szCs w:val="24"/>
+        </w:rPr>
+      </w:pPr>
+    </w:p>
+    <w:p>
+      <w:pPr>
+        <w:rPr>
+          <w:sz w:val="24"/>
+          <w:szCs w:val="24"/>
+        </w:rPr>
+      </w:pPr>
+    </w:p>
+    <w:p>
+      <w:pPr>
+        <w:rPr>
           <w:b/>
           <w:sz w:val="24"/>
           <w:szCs w:val="24"/>
@@ -1815,26 +1844,275 @@
         </w:rPr>
         <w:t>.</w:t>
       </w:r>
-    </w:p>
-    <w:p>
-      <w:pPr>
-        <w:rPr>
-          <w:b/>
-          <w:sz w:val="24"/>
-          <w:szCs w:val="24"/>
-        </w:rPr>
-      </w:pPr>
-    </w:p>
-    <w:p>
-      <w:pPr>
-        <w:rPr>
-          <w:sz w:val="24"/>
-          <w:szCs w:val="24"/>
-        </w:rPr>
-      </w:pPr>
+      <w:r>
+        <w:rPr>
+          <w:b/>
+          <w:sz w:val="24"/>
+          <w:szCs w:val="24"/>
+        </w:rPr>
+        <w:t xml:space="preserve"> Este costo incluye tanto el costo por contratar las combis como el costo por  los kilometros recorridos.</w:t>
+      </w:r>
+    </w:p>
+    <w:p>
+      <w:pPr>
+        <w:rPr>
+          <w:b/>
+          <w:sz w:val="24"/>
+          <w:szCs w:val="24"/>
+        </w:rPr>
+      </w:pPr>
+    </w:p>
+    <w:p>
+      <w:pPr>
+        <w:rPr>
+          <w:b/>
+          <w:sz w:val="24"/>
+          <w:szCs w:val="24"/>
+        </w:rPr>
+      </w:pPr>
+    </w:p>
+    <w:p>
+      <w:pPr>
+        <w:rPr>
+          <w:b/>
+          <w:sz w:val="24"/>
+          <w:szCs w:val="24"/>
+        </w:rPr>
+      </w:pPr>
+    </w:p>
+    <w:p>
+      <w:pPr>
+        <w:rPr>
+          <w:b/>
+          <w:sz w:val="24"/>
+          <w:szCs w:val="24"/>
+        </w:rPr>
+      </w:pPr>
+    </w:p>
+    <w:p>
+      <w:pPr>
+        <w:rPr>
+          <w:b/>
+          <w:sz w:val="24"/>
+          <w:szCs w:val="24"/>
+        </w:rPr>
+      </w:pPr>
+      <w:r>
+        <w:rPr>
+          <w:b/>
+          <w:sz w:val="24"/>
+          <w:szCs w:val="24"/>
+        </w:rPr>
+        <w:br w:type="page"/>
+      </w:r>
+    </w:p>
+    <w:p>
+      <w:pPr>
+        <w:rPr>
+          <w:b/>
+          <w:sz w:val="24"/>
+          <w:szCs w:val="24"/>
+        </w:rPr>
+      </w:pPr>
+    </w:p>
+    <w:p>
+      <w:pPr>
+        <w:rPr>
+          <w:b/>
+          <w:sz w:val="24"/>
+          <w:szCs w:val="24"/>
+        </w:rPr>
+      </w:pPr>
+      <w:r>
+        <w:rPr>
+          <w:b/>
+          <w:sz w:val="24"/>
+          <w:szCs w:val="24"/>
+        </w:rPr>
+        <w:t>Graficamente este resultado podria representarse como:</w:t>
+      </w:r>
+    </w:p>
+    <w:p>
+      <w:pPr>
+        <w:rPr>
+          <w:b/>
+          <w:sz w:val="24"/>
+          <w:szCs w:val="24"/>
+        </w:rPr>
+      </w:pPr>
+    </w:p>
+    <w:p>
+      <w:pPr>
+        <w:rPr>
+          <w:b/>
+          <w:sz w:val="24"/>
+          <w:szCs w:val="24"/>
+        </w:rPr>
+      </w:pPr>
+      <w:r>
+        <w:rPr>
+          <w:b/>
+          <w:noProof/>
+          <w:sz w:val="24"/>
+          <w:szCs w:val="24"/>
+          <w:lang w:val="es-ES" w:eastAsia="es-ES"/>
+        </w:rPr>
+        <w:drawing>
+          <wp:inline distT="0" distB="0" distL="0" distR="0" wp14:anchorId="124BC506" wp14:editId="27525E6A">
+            <wp:extent cx="5612130" cy="2176780"/>
+            <wp:effectExtent l="0" t="0" r="1270" b="7620"/>
+            <wp:docPr id="1" name="Imagen 1"/>
+            <wp:cNvGraphicFramePr>
+              <a:graphicFrameLocks xmlns:a="http://schemas.openxmlformats.org/drawingml/2006/main" noChangeAspect="1"/>
+            </wp:cNvGraphicFramePr>
+            <a:graphic xmlns:a="http://schemas.openxmlformats.org/drawingml/2006/main">
+              <a:graphicData uri="http://schemas.openxmlformats.org/drawingml/2006/picture">
+                <pic:pic xmlns:pic="http://schemas.openxmlformats.org/drawingml/2006/picture">
+                  <pic:nvPicPr>
+                    <pic:cNvPr id="0" name="GRAFO.png"/>
+                    <pic:cNvPicPr/>
+                  </pic:nvPicPr>
+                  <pic:blipFill>
+                    <a:blip r:embed="rId8">
+                      <a:extLst>
+                        <a:ext uri="{28A0092B-C50C-407E-A947-70E740481C1C}">
+                          <a14:useLocalDpi xmlns:a14="http://schemas.microsoft.com/office/drawing/2010/main" val="0"/>
+                        </a:ext>
+                      </a:extLst>
+                    </a:blip>
+                    <a:stretch>
+                      <a:fillRect/>
+                    </a:stretch>
+                  </pic:blipFill>
+                  <pic:spPr>
+                    <a:xfrm>
+                      <a:off x="0" y="0"/>
+                      <a:ext cx="5612130" cy="2176780"/>
+                    </a:xfrm>
+                    <a:prstGeom prst="rect">
+                      <a:avLst/>
+                    </a:prstGeom>
+                  </pic:spPr>
+                </pic:pic>
+              </a:graphicData>
+            </a:graphic>
+          </wp:inline>
+        </w:drawing>
+      </w:r>
+    </w:p>
+    <w:p>
+      <w:pPr>
+        <w:rPr>
+          <w:b/>
+          <w:sz w:val="24"/>
+          <w:szCs w:val="24"/>
+        </w:rPr>
+      </w:pPr>
+      <w:r>
+        <w:rPr>
+          <w:b/>
+          <w:sz w:val="24"/>
+          <w:szCs w:val="24"/>
+        </w:rPr>
+        <w:t>Donde cada combi es representada por un color:</w:t>
+      </w:r>
+    </w:p>
+    <w:p>
+      <w:pPr>
+        <w:pStyle w:val="Prrafodelista"/>
+        <w:numPr>
+          <w:ilvl w:val="0"/>
+          <w:numId w:val="5"/>
+        </w:numPr>
+        <w:rPr>
+          <w:b/>
+          <w:sz w:val="24"/>
+          <w:szCs w:val="24"/>
+        </w:rPr>
+      </w:pPr>
+      <w:r>
+        <w:rPr>
+          <w:b/>
+          <w:sz w:val="24"/>
+          <w:szCs w:val="24"/>
+        </w:rPr>
+        <w:t>Combi 1: Azul</w:t>
+      </w:r>
+    </w:p>
+    <w:p>
+      <w:pPr>
+        <w:pStyle w:val="Prrafodelista"/>
+        <w:numPr>
+          <w:ilvl w:val="0"/>
+          <w:numId w:val="5"/>
+        </w:numPr>
+        <w:rPr>
+          <w:b/>
+          <w:sz w:val="24"/>
+          <w:szCs w:val="24"/>
+        </w:rPr>
+      </w:pPr>
+      <w:r>
+        <w:rPr>
+          <w:b/>
+          <w:sz w:val="24"/>
+          <w:szCs w:val="24"/>
+        </w:rPr>
+        <w:t>Combi 2: Rojo</w:t>
+      </w:r>
+    </w:p>
+    <w:p>
+      <w:pPr>
+        <w:pStyle w:val="Prrafodelista"/>
+        <w:numPr>
+          <w:ilvl w:val="0"/>
+          <w:numId w:val="5"/>
+        </w:numPr>
+        <w:rPr>
+          <w:b/>
+          <w:sz w:val="24"/>
+          <w:szCs w:val="24"/>
+        </w:rPr>
+      </w:pPr>
+      <w:r>
+        <w:rPr>
+          <w:b/>
+          <w:sz w:val="24"/>
+          <w:szCs w:val="24"/>
+        </w:rPr>
+        <w:t>Combi 3: Naranja</w:t>
+      </w:r>
+    </w:p>
+    <w:p>
+      <w:pPr>
+        <w:rPr>
+          <w:b/>
+          <w:sz w:val="24"/>
+          <w:szCs w:val="24"/>
+        </w:rPr>
+      </w:pPr>
+      <w:bookmarkStart w:id="1" w:name="_GoBack"/>
+      <w:bookmarkEnd w:id="1"/>
+    </w:p>
+    <w:p>
+      <w:pPr>
+        <w:rPr>
+          <w:b/>
+          <w:sz w:val="24"/>
+          <w:szCs w:val="24"/>
+        </w:rPr>
+      </w:pPr>
+      <w:r>
+        <w:rPr>
+          <w:b/>
+          <w:sz w:val="24"/>
+          <w:szCs w:val="24"/>
+        </w:rPr>
+        <w:t>Nota: La localizacion de los domicilios no corresponde a la verdadera ubicación, las posiciones fueron modificadas con fines didacticos.</w:t>
+      </w:r>
     </w:p>
     <w:sectPr>
-      <w:footerReference w:type="default" r:id="rId8"/>
+      <w:footerReference w:type="default" r:id="rId9"/>
       <w:pgSz w:w="12240" w:h="15840"/>
       <w:pgMar w:top="1417" w:right="1701" w:bottom="1417" w:left="1701" w:header="708" w:footer="708" w:gutter="0"/>
       <w:pgNumType w:start="0"/>
@@ -1881,6 +2159,7 @@
         <w:docPartUnique/>
       </w:docPartObj>
     </w:sdtPr>
+    <w:sdtEndPr/>
     <w:sdtContent>
       <w:p>
         <w:pPr>
@@ -1901,7 +2180,7 @@
             <w:noProof/>
             <w:lang w:val="es-ES"/>
           </w:rPr>
-          <w:t>3</w:t>
+          <w:t>4</w:t>
         </w:r>
         <w:r>
           <w:fldChar w:fldCharType="end"/>
@@ -2315,6 +2594,119 @@
       </w:rPr>
     </w:lvl>
   </w:abstractNum>
+  <w:abstractNum w:abstractNumId="4">
+    <w:nsid w:val="757132A1"/>
+    <w:multiLevelType w:val="hybridMultilevel"/>
+    <w:tmpl w:val="20B2B9A0"/>
+    <w:lvl w:ilvl="0" w:tplc="0C0A0001">
+      <w:start w:val="1"/>
+      <w:numFmt w:val="bullet"/>
+      <w:lvlText w:val=""/>
+      <w:lvlJc w:val="left"/>
+      <w:pPr>
+        <w:ind w:left="720" w:hanging="360"/>
+      </w:pPr>
+      <w:rPr>
+        <w:rFonts w:ascii="Symbol" w:hAnsi="Symbol" w:hint="default"/>
+      </w:rPr>
+    </w:lvl>
+    <w:lvl w:ilvl="1" w:tplc="0C0A0003" w:tentative="1">
+      <w:start w:val="1"/>
+      <w:numFmt w:val="bullet"/>
+      <w:lvlText w:val="o"/>
+      <w:lvlJc w:val="left"/>
+      <w:pPr>
+        <w:ind w:left="1440" w:hanging="360"/>
+      </w:pPr>
+      <w:rPr>
+        <w:rFonts w:ascii="Courier New" w:hAnsi="Courier New" w:hint="default"/>
+      </w:rPr>
+    </w:lvl>
+    <w:lvl w:ilvl="2" w:tplc="0C0A0005" w:tentative="1">
+      <w:start w:val="1"/>
+      <w:numFmt w:val="bullet"/>
+      <w:lvlText w:val=""/>
+      <w:lvlJc w:val="left"/>
+      <w:pPr>
+        <w:ind w:left="2160" w:hanging="360"/>
+      </w:pPr>
+      <w:rPr>
+        <w:rFonts w:ascii="Wingdings" w:hAnsi="Wingdings" w:hint="default"/>
+      </w:rPr>
+    </w:lvl>
+    <w:lvl w:ilvl="3" w:tplc="0C0A0001" w:tentative="1">
+      <w:start w:val="1"/>
+      <w:numFmt w:val="bullet"/>
+      <w:lvlText w:val=""/>
+      <w:lvlJc w:val="left"/>
+      <w:pPr>
+        <w:ind w:left="2880" w:hanging="360"/>
+      </w:pPr>
+      <w:rPr>
+        <w:rFonts w:ascii="Symbol" w:hAnsi="Symbol" w:hint="default"/>
+      </w:rPr>
+    </w:lvl>
+    <w:lvl w:ilvl="4" w:tplc="0C0A0003" w:tentative="1">
+      <w:start w:val="1"/>
+      <w:numFmt w:val="bullet"/>
+      <w:lvlText w:val="o"/>
+      <w:lvlJc w:val="left"/>
+      <w:pPr>
+        <w:ind w:left="3600" w:hanging="360"/>
+      </w:pPr>
+      <w:rPr>
+        <w:rFonts w:ascii="Courier New" w:hAnsi="Courier New" w:hint="default"/>
+      </w:rPr>
+    </w:lvl>
+    <w:lvl w:ilvl="5" w:tplc="0C0A0005" w:tentative="1">
+      <w:start w:val="1"/>
+      <w:numFmt w:val="bullet"/>
+      <w:lvlText w:val=""/>
+      <w:lvlJc w:val="left"/>
+      <w:pPr>
+        <w:ind w:left="4320" w:hanging="360"/>
+      </w:pPr>
+      <w:rPr>
+        <w:rFonts w:ascii="Wingdings" w:hAnsi="Wingdings" w:hint="default"/>
+      </w:rPr>
+    </w:lvl>
+    <w:lvl w:ilvl="6" w:tplc="0C0A0001" w:tentative="1">
+      <w:start w:val="1"/>
+      <w:numFmt w:val="bullet"/>
+      <w:lvlText w:val=""/>
+      <w:lvlJc w:val="left"/>
+      <w:pPr>
+        <w:ind w:left="5040" w:hanging="360"/>
+      </w:pPr>
+      <w:rPr>
+        <w:rFonts w:ascii="Symbol" w:hAnsi="Symbol" w:hint="default"/>
+      </w:rPr>
+    </w:lvl>
+    <w:lvl w:ilvl="7" w:tplc="0C0A0003" w:tentative="1">
+      <w:start w:val="1"/>
+      <w:numFmt w:val="bullet"/>
+      <w:lvlText w:val="o"/>
+      <w:lvlJc w:val="left"/>
+      <w:pPr>
+        <w:ind w:left="5760" w:hanging="360"/>
+      </w:pPr>
+      <w:rPr>
+        <w:rFonts w:ascii="Courier New" w:hAnsi="Courier New" w:hint="default"/>
+      </w:rPr>
+    </w:lvl>
+    <w:lvl w:ilvl="8" w:tplc="0C0A0005" w:tentative="1">
+      <w:start w:val="1"/>
+      <w:numFmt w:val="bullet"/>
+      <w:lvlText w:val=""/>
+      <w:lvlJc w:val="left"/>
+      <w:pPr>
+        <w:ind w:left="6480" w:hanging="360"/>
+      </w:pPr>
+      <w:rPr>
+        <w:rFonts w:ascii="Wingdings" w:hAnsi="Wingdings" w:hint="default"/>
+      </w:rPr>
+    </w:lvl>
+  </w:abstractNum>
   <w:num w:numId="1">
     <w:abstractNumId w:val="3"/>
   </w:num>
@@ -2326,6 +2718,9 @@
   </w:num>
   <w:num w:numId="4">
     <w:abstractNumId w:val="2"/>
+  </w:num>
+  <w:num w:numId="5">
+    <w:abstractNumId w:val="4"/>
   </w:num>
 </w:numbering>
 </file>
@@ -2618,6 +3013,36 @@
       <w:contextualSpacing/>
     </w:pPr>
   </w:style>
+  <w:style w:type="paragraph" w:styleId="Textodeglobo">
+    <w:name w:val="Balloon Text"/>
+    <w:basedOn w:val="Normal"/>
+    <w:link w:val="TextodegloboCar"/>
+    <w:uiPriority w:val="99"/>
+    <w:semiHidden/>
+    <w:unhideWhenUsed/>
+    <w:rsid w:val="006C0664"/>
+    <w:pPr>
+      <w:spacing w:after="0" w:line="240" w:lineRule="auto"/>
+    </w:pPr>
+    <w:rPr>
+      <w:rFonts w:ascii="Lucida Grande" w:hAnsi="Lucida Grande" w:cs="Lucida Grande"/>
+      <w:sz w:val="18"/>
+      <w:szCs w:val="18"/>
+    </w:rPr>
+  </w:style>
+  <w:style w:type="character" w:customStyle="1" w:styleId="TextodegloboCar">
+    <w:name w:val="Texto de globo Car"/>
+    <w:basedOn w:val="Fuentedeprrafopredeter"/>
+    <w:link w:val="Textodeglobo"/>
+    <w:uiPriority w:val="99"/>
+    <w:semiHidden/>
+    <w:rsid w:val="006C0664"/>
+    <w:rPr>
+      <w:rFonts w:ascii="Lucida Grande" w:hAnsi="Lucida Grande" w:cs="Lucida Grande"/>
+      <w:sz w:val="18"/>
+      <w:szCs w:val="18"/>
+    </w:rPr>
+  </w:style>
 </w:styles>
 </file>
 
@@ -2908,6 +3333,36 @@
       <w:ind w:left="720"/>
       <w:contextualSpacing/>
     </w:pPr>
+  </w:style>
+  <w:style w:type="paragraph" w:styleId="Textodeglobo">
+    <w:name w:val="Balloon Text"/>
+    <w:basedOn w:val="Normal"/>
+    <w:link w:val="TextodegloboCar"/>
+    <w:uiPriority w:val="99"/>
+    <w:semiHidden/>
+    <w:unhideWhenUsed/>
+    <w:rsid w:val="006C0664"/>
+    <w:pPr>
+      <w:spacing w:after="0" w:line="240" w:lineRule="auto"/>
+    </w:pPr>
+    <w:rPr>
+      <w:rFonts w:ascii="Lucida Grande" w:hAnsi="Lucida Grande" w:cs="Lucida Grande"/>
+      <w:sz w:val="18"/>
+      <w:szCs w:val="18"/>
+    </w:rPr>
+  </w:style>
+  <w:style w:type="character" w:customStyle="1" w:styleId="TextodegloboCar">
+    <w:name w:val="Texto de globo Car"/>
+    <w:basedOn w:val="Fuentedeprrafopredeter"/>
+    <w:link w:val="Textodeglobo"/>
+    <w:uiPriority w:val="99"/>
+    <w:semiHidden/>
+    <w:rsid w:val="006C0664"/>
+    <w:rPr>
+      <w:rFonts w:ascii="Lucida Grande" w:hAnsi="Lucida Grande" w:cs="Lucida Grande"/>
+      <w:sz w:val="18"/>
+      <w:szCs w:val="18"/>
+    </w:rPr>
   </w:style>
 </w:styles>
 </file>

</xml_diff>